<commit_message>
"Se suben cambios a los archivos 2.4 y 2.6"
</commit_message>
<xml_diff>
--- a/Fase 2/Evidencias Grupales/2.4_GuiaEstudiante_Fase 2_DesarrolloProyecto APT.docx
+++ b/Fase 2/Evidencias Grupales/2.4_GuiaEstudiante_Fase 2_DesarrolloProyecto APT.docx
@@ -1,11 +1,8 @@
 
 <file path=word/document.xml><?xml version="1.0" encoding="utf-8"?>
-<w:document xmlns:wpc="http://schemas.microsoft.com/office/word/2010/wordprocessingCanvas" xmlns:cx="http://schemas.microsoft.com/office/drawing/2014/chartex" xmlns:mc="http://schemas.openxmlformats.org/markup-compatibility/2006" xmlns:o="urn:schemas-microsoft-com:office:office" xmlns:r="http://schemas.openxmlformats.org/officeDocument/2006/relationships" xmlns:m="http://schemas.openxmlformats.org/officeDocument/2006/math" xmlns:v="urn:schemas-microsoft-com:vml" xmlns:wp14="http://schemas.microsoft.com/office/word/2010/wordprocessingDrawing" xmlns:wp="http://schemas.openxmlformats.org/drawingml/2006/wordprocessingDrawing" xmlns:w10="urn:schemas-microsoft-com:office:word" xmlns:w="http://schemas.openxmlformats.org/wordprocessingml/2006/main" xmlns:w14="http://schemas.microsoft.com/office/word/2010/wordml" xmlns:w15="http://schemas.microsoft.com/office/word/2012/wordml" xmlns:w16se="http://schemas.microsoft.com/office/word/2015/wordml/symex" xmlns:wpg="http://schemas.microsoft.com/office/word/2010/wordprocessingGroup" xmlns:wpi="http://schemas.microsoft.com/office/word/2010/wordprocessingInk" xmlns:wne="http://schemas.microsoft.com/office/word/2006/wordml" xmlns:wps="http://schemas.microsoft.com/office/word/2010/wordprocessingShape" mc:Ignorable="w14 w15 w16se wp14">
+<w:document xmlns:wpc="http://schemas.microsoft.com/office/word/2010/wordprocessingCanvas" xmlns:cx="http://schemas.microsoft.com/office/drawing/2014/chartex" xmlns:cx1="http://schemas.microsoft.com/office/drawing/2015/9/8/chartex" xmlns:cx2="http://schemas.microsoft.com/office/drawing/2015/10/21/chartex" xmlns:cx3="http://schemas.microsoft.com/office/drawing/2016/5/9/chartex" xmlns:cx4="http://schemas.microsoft.com/office/drawing/2016/5/10/chartex" xmlns:cx5="http://schemas.microsoft.com/office/drawing/2016/5/11/chartex" xmlns:cx6="http://schemas.microsoft.com/office/drawing/2016/5/12/chartex" xmlns:cx7="http://schemas.microsoft.com/office/drawing/2016/5/13/chartex" xmlns:cx8="http://schemas.microsoft.com/office/drawing/2016/5/14/chartex" xmlns:mc="http://schemas.openxmlformats.org/markup-compatibility/2006" xmlns:aink="http://schemas.microsoft.com/office/drawing/2016/ink" xmlns:am3d="http://schemas.microsoft.com/office/drawing/2017/model3d" xmlns:o="urn:schemas-microsoft-com:office:office" xmlns:r="http://schemas.openxmlformats.org/officeDocument/2006/relationships" xmlns:m="http://schemas.openxmlformats.org/officeDocument/2006/math" xmlns:v="urn:schemas-microsoft-com:vml" xmlns:wp14="http://schemas.microsoft.com/office/word/2010/wordprocessingDrawing" xmlns:wp="http://schemas.openxmlformats.org/drawingml/2006/wordprocessingDrawing" xmlns:w10="urn:schemas-microsoft-com:office:word" xmlns:w="http://schemas.openxmlformats.org/wordprocessingml/2006/main" xmlns:w14="http://schemas.microsoft.com/office/word/2010/wordml" xmlns:w15="http://schemas.microsoft.com/office/word/2012/wordml" xmlns:w16cex="http://schemas.microsoft.com/office/word/2018/wordml/cex" xmlns:w16cid="http://schemas.microsoft.com/office/word/2016/wordml/cid" xmlns:w16="http://schemas.microsoft.com/office/word/2018/wordml" xmlns:w16sdtdh="http://schemas.microsoft.com/office/word/2020/wordml/sdtdatahash" xmlns:w16se="http://schemas.microsoft.com/office/word/2015/wordml/symex" xmlns:wpg="http://schemas.microsoft.com/office/word/2010/wordprocessingGroup" xmlns:wpi="http://schemas.microsoft.com/office/word/2010/wordprocessingInk" xmlns:wne="http://schemas.microsoft.com/office/word/2006/wordml" xmlns:wps="http://schemas.microsoft.com/office/word/2010/wordprocessingShape" mc:Ignorable="w14 w15 w16se w16cid w16 w16cex w16sdtdh wp14">
   <w:body>
-    <w:p>
-      <w:bookmarkStart w:id="0" w:name="_GoBack"/>
-      <w:bookmarkEnd w:id="0"/>
-    </w:p>
+    <w:p/>
     <w:p>
       <w:pPr>
         <w:rPr>
@@ -165,6 +162,7 @@
                                 </w:rPr>
                                 <w:t xml:space="preserve">Asignatura </w:t>
                               </w:r>
+                              <w:proofErr w:type="spellStart"/>
                               <w:r>
                                 <w:rPr>
                                   <w:b/>
@@ -174,6 +172,7 @@
                                 </w:rPr>
                                 <w:t>Capstone</w:t>
                               </w:r>
+                              <w:proofErr w:type="spellEnd"/>
                             </w:p>
                           </w:txbxContent>
                         </wps:txbx>
@@ -341,6 +340,7 @@
                           </w:rPr>
                           <w:t xml:space="preserve">Asignatura </w:t>
                         </w:r>
+                        <w:proofErr w:type="spellStart"/>
                         <w:r>
                           <w:rPr>
                             <w:b/>
@@ -350,6 +350,7 @@
                           </w:rPr>
                           <w:t>Capstone</w:t>
                         </w:r>
+                        <w:proofErr w:type="spellEnd"/>
                       </w:p>
                     </w:txbxContent>
                   </v:textbox>
@@ -646,141 +647,7 @@
                 <w:szCs w:val="20"/>
                 <w:lang w:eastAsia="es-CL"/>
               </w:rPr>
-              <w:t xml:space="preserve">En esta </w:t>
-            </w:r>
-            <w:r>
-              <w:rPr>
-                <w:rFonts w:ascii="Calibri" w:hAnsi="Calibri" w:cs="Arial"/>
-                <w:i/>
-                <w:color w:val="548DD4"/>
-                <w:sz w:val="20"/>
-                <w:szCs w:val="20"/>
-                <w:lang w:eastAsia="es-CL"/>
-              </w:rPr>
-              <w:t>sección</w:t>
-            </w:r>
-            <w:r>
-              <w:rPr>
-                <w:rFonts w:ascii="Calibri" w:hAnsi="Calibri" w:cs="Arial"/>
-                <w:i/>
-                <w:color w:val="548DD4"/>
-                <w:sz w:val="20"/>
-                <w:szCs w:val="20"/>
-                <w:lang w:eastAsia="es-CL"/>
-              </w:rPr>
-              <w:t xml:space="preserve"> deberá</w:t>
-            </w:r>
-            <w:r>
-              <w:rPr>
-                <w:rFonts w:ascii="Calibri" w:hAnsi="Calibri" w:cs="Arial"/>
-                <w:i/>
-                <w:color w:val="548DD4"/>
-                <w:sz w:val="20"/>
-                <w:szCs w:val="20"/>
-                <w:lang w:eastAsia="es-CL"/>
-              </w:rPr>
-              <w:t>s</w:t>
-            </w:r>
-            <w:r>
-              <w:rPr>
-                <w:rFonts w:ascii="Calibri" w:hAnsi="Calibri" w:cs="Arial"/>
-                <w:i/>
-                <w:color w:val="548DD4"/>
-                <w:sz w:val="20"/>
-                <w:szCs w:val="20"/>
-                <w:lang w:eastAsia="es-CL"/>
-              </w:rPr>
-              <w:t xml:space="preserve"> </w:t>
-            </w:r>
-            <w:r>
-              <w:rPr>
-                <w:rFonts w:ascii="Calibri" w:hAnsi="Calibri" w:cs="Arial"/>
-                <w:i/>
-                <w:color w:val="548DD4"/>
-                <w:sz w:val="20"/>
-                <w:szCs w:val="20"/>
-                <w:lang w:eastAsia="es-CL"/>
-              </w:rPr>
-              <w:t xml:space="preserve">realizar un resumen de los avances que has realizado en tu proyecto APT. </w:t>
-            </w:r>
-            <w:r>
-              <w:rPr>
-                <w:rFonts w:ascii="Calibri" w:hAnsi="Calibri" w:cs="Arial"/>
-                <w:i/>
-                <w:color w:val="548DD4"/>
-                <w:sz w:val="20"/>
-                <w:szCs w:val="20"/>
-                <w:lang w:eastAsia="es-CL"/>
-              </w:rPr>
-              <w:t xml:space="preserve">Relata </w:t>
-            </w:r>
-            <w:r>
-              <w:rPr>
-                <w:rFonts w:ascii="Calibri" w:hAnsi="Calibri" w:cs="Arial"/>
-                <w:i/>
-                <w:color w:val="548DD4"/>
-                <w:sz w:val="20"/>
-                <w:szCs w:val="20"/>
-                <w:lang w:eastAsia="es-CL"/>
-              </w:rPr>
-              <w:t xml:space="preserve">brevemente </w:t>
-            </w:r>
-            <w:r>
-              <w:rPr>
-                <w:rFonts w:ascii="Calibri" w:hAnsi="Calibri" w:cs="Arial"/>
-                <w:i/>
-                <w:color w:val="548DD4"/>
-                <w:sz w:val="20"/>
-                <w:szCs w:val="20"/>
-                <w:lang w:eastAsia="es-CL"/>
-              </w:rPr>
-              <w:t xml:space="preserve">qué </w:t>
-            </w:r>
-            <w:r>
-              <w:rPr>
-                <w:rFonts w:ascii="Calibri" w:hAnsi="Calibri" w:cs="Arial"/>
-                <w:i/>
-                <w:color w:val="548DD4"/>
-                <w:sz w:val="20"/>
-                <w:szCs w:val="20"/>
-                <w:lang w:eastAsia="es-CL"/>
-              </w:rPr>
-              <w:t xml:space="preserve">actividades </w:t>
-            </w:r>
-            <w:r>
-              <w:rPr>
-                <w:rFonts w:ascii="Calibri" w:hAnsi="Calibri" w:cs="Arial"/>
-                <w:i/>
-                <w:color w:val="548DD4"/>
-                <w:sz w:val="20"/>
-                <w:szCs w:val="20"/>
-                <w:lang w:eastAsia="es-CL"/>
-              </w:rPr>
-              <w:t>del proyecto has llevado a cabo y qué objetivos específicos has cumplido hasta el minuto y de qué manera.</w:t>
-            </w:r>
-          </w:p>
-          <w:p>
-            <w:pPr>
-              <w:jc w:val="both"/>
-              <w:rPr>
-                <w:rFonts w:ascii="Calibri" w:hAnsi="Calibri" w:cs="Arial"/>
-                <w:i/>
-                <w:color w:val="548DD4"/>
-                <w:sz w:val="20"/>
-                <w:szCs w:val="20"/>
-                <w:lang w:eastAsia="es-CL"/>
-              </w:rPr>
-            </w:pPr>
-            <w:r>
-              <w:rPr>
-                <w:rFonts w:ascii="Calibri" w:hAnsi="Calibri" w:cs="Arial"/>
-                <w:i/>
-                <w:color w:val="548DD4"/>
-                <w:sz w:val="20"/>
-                <w:szCs w:val="20"/>
-                <w:lang w:eastAsia="es-CL"/>
-              </w:rPr>
-              <w:t>En caso que hayas realizado ajustes a los objetivos o metodología, debes incluir dichos apartados nuevamente en este informe, señalando cuáles son dichos ajustes.</w:t>
+              <w:t>Llevamos avanzado el módulo de escáner y el módulo de subir las subastas.</w:t>
             </w:r>
           </w:p>
         </w:tc>
@@ -820,6 +687,54 @@
               <w:jc w:val="both"/>
               <w:rPr>
                 <w:rFonts w:ascii="Calibri" w:hAnsi="Calibri" w:cs="Arial"/>
+                <w:i/>
+                <w:color w:val="0070C0"/>
+                <w:sz w:val="18"/>
+                <w:szCs w:val="20"/>
+                <w:lang w:eastAsia="es-CL"/>
+              </w:rPr>
+            </w:pPr>
+            <w:r>
+              <w:rPr>
+                <w:rFonts w:ascii="Calibri" w:hAnsi="Calibri" w:cs="Arial"/>
+                <w:i/>
+                <w:color w:val="0070C0"/>
+                <w:sz w:val="18"/>
+                <w:szCs w:val="20"/>
+                <w:lang w:eastAsia="es-CL"/>
+              </w:rPr>
+              <w:t>-Proporcionar información a los jugadores de cartas</w:t>
+            </w:r>
+          </w:p>
+          <w:p>
+            <w:pPr>
+              <w:jc w:val="both"/>
+              <w:rPr>
+                <w:rFonts w:ascii="Calibri" w:hAnsi="Calibri" w:cs="Arial"/>
+                <w:i/>
+                <w:color w:val="0070C0"/>
+                <w:sz w:val="18"/>
+                <w:szCs w:val="20"/>
+                <w:lang w:eastAsia="es-CL"/>
+              </w:rPr>
+            </w:pPr>
+            <w:r>
+              <w:rPr>
+                <w:rFonts w:ascii="Calibri" w:hAnsi="Calibri" w:cs="Arial"/>
+                <w:i/>
+                <w:color w:val="0070C0"/>
+                <w:sz w:val="18"/>
+                <w:szCs w:val="20"/>
+                <w:lang w:eastAsia="es-CL"/>
+              </w:rPr>
+              <w:t>-Mejorar las fuentes de información</w:t>
+            </w:r>
+          </w:p>
+          <w:p>
+            <w:pPr>
+              <w:jc w:val="both"/>
+              <w:rPr>
+                <w:rFonts w:ascii="Calibri" w:hAnsi="Calibri" w:cs="Arial"/>
                 <w:b/>
                 <w:i/>
                 <w:color w:val="548DD4"/>
@@ -832,12 +747,12 @@
               <w:rPr>
                 <w:rFonts w:ascii="Calibri" w:hAnsi="Calibri" w:cs="Arial"/>
                 <w:i/>
-                <w:color w:val="548DD4"/>
-                <w:sz w:val="20"/>
-                <w:szCs w:val="20"/>
-                <w:lang w:eastAsia="es-CL"/>
-              </w:rPr>
-              <w:t>Opcional en caso de ajuste</w:t>
+                <w:color w:val="0070C0"/>
+                <w:sz w:val="18"/>
+                <w:szCs w:val="20"/>
+                <w:lang w:eastAsia="es-CL"/>
+              </w:rPr>
+              <w:t>-Mejorar la eficiencia del mercado</w:t>
             </w:r>
           </w:p>
         </w:tc>
@@ -893,7 +808,7 @@
                 <w:szCs w:val="20"/>
                 <w:lang w:eastAsia="es-CL"/>
               </w:rPr>
-              <w:t>Opcional en caso de ajuste</w:t>
+              <w:t>Scrum</w:t>
             </w:r>
           </w:p>
         </w:tc>
@@ -933,6 +848,7 @@
               <w:jc w:val="both"/>
               <w:rPr>
                 <w:rFonts w:ascii="Calibri" w:hAnsi="Calibri" w:cs="Arial"/>
+                <w:b/>
                 <w:i/>
                 <w:color w:val="548DD4"/>
                 <w:sz w:val="20"/>
@@ -943,359 +859,14 @@
             <w:r>
               <w:rPr>
                 <w:rFonts w:ascii="Calibri" w:hAnsi="Calibri" w:cs="Arial"/>
+                <w:b/>
                 <w:i/>
                 <w:color w:val="548DD4"/>
                 <w:sz w:val="20"/>
                 <w:szCs w:val="20"/>
                 <w:lang w:eastAsia="es-CL"/>
               </w:rPr>
-              <w:t>Describe la</w:t>
-            </w:r>
-            <w:r>
-              <w:rPr>
-                <w:rFonts w:ascii="Calibri" w:hAnsi="Calibri" w:cs="Arial"/>
-                <w:i/>
-                <w:color w:val="548DD4"/>
-                <w:sz w:val="20"/>
-                <w:szCs w:val="20"/>
-                <w:lang w:eastAsia="es-CL"/>
-              </w:rPr>
-              <w:t>(</w:t>
-            </w:r>
-            <w:r>
-              <w:rPr>
-                <w:rFonts w:ascii="Calibri" w:hAnsi="Calibri" w:cs="Arial"/>
-                <w:i/>
-                <w:color w:val="548DD4"/>
-                <w:sz w:val="20"/>
-                <w:szCs w:val="20"/>
-                <w:lang w:eastAsia="es-CL"/>
-              </w:rPr>
-              <w:t>s</w:t>
-            </w:r>
-            <w:r>
-              <w:rPr>
-                <w:rFonts w:ascii="Calibri" w:hAnsi="Calibri" w:cs="Arial"/>
-                <w:i/>
-                <w:color w:val="548DD4"/>
-                <w:sz w:val="20"/>
-                <w:szCs w:val="20"/>
-                <w:lang w:eastAsia="es-CL"/>
-              </w:rPr>
-              <w:t>)</w:t>
-            </w:r>
-            <w:r>
-              <w:rPr>
-                <w:rFonts w:ascii="Calibri" w:hAnsi="Calibri" w:cs="Arial"/>
-                <w:i/>
-                <w:color w:val="548DD4"/>
-                <w:sz w:val="20"/>
-                <w:szCs w:val="20"/>
-                <w:lang w:eastAsia="es-CL"/>
-              </w:rPr>
-              <w:t xml:space="preserve"> evidencia</w:t>
-            </w:r>
-            <w:r>
-              <w:rPr>
-                <w:rFonts w:ascii="Calibri" w:hAnsi="Calibri" w:cs="Arial"/>
-                <w:i/>
-                <w:color w:val="548DD4"/>
-                <w:sz w:val="20"/>
-                <w:szCs w:val="20"/>
-                <w:lang w:eastAsia="es-CL"/>
-              </w:rPr>
-              <w:t>(</w:t>
-            </w:r>
-            <w:r>
-              <w:rPr>
-                <w:rFonts w:ascii="Calibri" w:hAnsi="Calibri" w:cs="Arial"/>
-                <w:i/>
-                <w:color w:val="548DD4"/>
-                <w:sz w:val="20"/>
-                <w:szCs w:val="20"/>
-                <w:lang w:eastAsia="es-CL"/>
-              </w:rPr>
-              <w:t>s</w:t>
-            </w:r>
-            <w:r>
-              <w:rPr>
-                <w:rFonts w:ascii="Calibri" w:hAnsi="Calibri" w:cs="Arial"/>
-                <w:i/>
-                <w:color w:val="548DD4"/>
-                <w:sz w:val="20"/>
-                <w:szCs w:val="20"/>
-                <w:lang w:eastAsia="es-CL"/>
-              </w:rPr>
-              <w:t>)</w:t>
-            </w:r>
-            <w:r>
-              <w:rPr>
-                <w:rFonts w:ascii="Calibri" w:hAnsi="Calibri" w:cs="Arial"/>
-                <w:i/>
-                <w:color w:val="548DD4"/>
-                <w:sz w:val="20"/>
-                <w:szCs w:val="20"/>
-                <w:lang w:eastAsia="es-CL"/>
-              </w:rPr>
-              <w:t xml:space="preserve"> que </w:t>
-            </w:r>
-            <w:r>
-              <w:rPr>
-                <w:rFonts w:ascii="Calibri" w:hAnsi="Calibri" w:cs="Arial"/>
-                <w:i/>
-                <w:color w:val="548DD4"/>
-                <w:sz w:val="20"/>
-                <w:szCs w:val="20"/>
-                <w:lang w:eastAsia="es-CL"/>
-              </w:rPr>
-              <w:t xml:space="preserve">presentarás en este informe de avance y justifica </w:t>
-            </w:r>
-            <w:r>
-              <w:rPr>
-                <w:rFonts w:ascii="Calibri" w:hAnsi="Calibri" w:cs="Arial"/>
-                <w:i/>
-                <w:color w:val="548DD4"/>
-                <w:sz w:val="20"/>
-                <w:szCs w:val="20"/>
-                <w:lang w:eastAsia="es-CL"/>
-              </w:rPr>
-              <w:t xml:space="preserve">de qué manera </w:t>
-            </w:r>
-            <w:r>
-              <w:rPr>
-                <w:rFonts w:ascii="Calibri" w:hAnsi="Calibri" w:cs="Arial"/>
-                <w:i/>
-                <w:color w:val="548DD4"/>
-                <w:sz w:val="20"/>
-                <w:szCs w:val="20"/>
-                <w:lang w:eastAsia="es-CL"/>
-              </w:rPr>
-              <w:t>esta</w:t>
-            </w:r>
-            <w:r>
-              <w:rPr>
-                <w:rFonts w:ascii="Calibri" w:hAnsi="Calibri" w:cs="Arial"/>
-                <w:i/>
-                <w:color w:val="548DD4"/>
-                <w:sz w:val="20"/>
-                <w:szCs w:val="20"/>
-                <w:lang w:eastAsia="es-CL"/>
-              </w:rPr>
-              <w:t>(</w:t>
-            </w:r>
-            <w:r>
-              <w:rPr>
-                <w:rFonts w:ascii="Calibri" w:hAnsi="Calibri" w:cs="Arial"/>
-                <w:i/>
-                <w:color w:val="548DD4"/>
-                <w:sz w:val="20"/>
-                <w:szCs w:val="20"/>
-                <w:lang w:eastAsia="es-CL"/>
-              </w:rPr>
-              <w:t>s</w:t>
-            </w:r>
-            <w:r>
-              <w:rPr>
-                <w:rFonts w:ascii="Calibri" w:hAnsi="Calibri" w:cs="Arial"/>
-                <w:i/>
-                <w:color w:val="548DD4"/>
-                <w:sz w:val="20"/>
-                <w:szCs w:val="20"/>
-                <w:lang w:eastAsia="es-CL"/>
-              </w:rPr>
-              <w:t>)</w:t>
-            </w:r>
-            <w:r>
-              <w:rPr>
-                <w:rFonts w:ascii="Calibri" w:hAnsi="Calibri" w:cs="Arial"/>
-                <w:i/>
-                <w:color w:val="548DD4"/>
-                <w:sz w:val="20"/>
-                <w:szCs w:val="20"/>
-                <w:lang w:eastAsia="es-CL"/>
-              </w:rPr>
-              <w:t xml:space="preserve"> evidencia</w:t>
-            </w:r>
-            <w:r>
-              <w:rPr>
-                <w:rFonts w:ascii="Calibri" w:hAnsi="Calibri" w:cs="Arial"/>
-                <w:i/>
-                <w:color w:val="548DD4"/>
-                <w:sz w:val="20"/>
-                <w:szCs w:val="20"/>
-                <w:lang w:eastAsia="es-CL"/>
-              </w:rPr>
-              <w:t>(</w:t>
-            </w:r>
-            <w:r>
-              <w:rPr>
-                <w:rFonts w:ascii="Calibri" w:hAnsi="Calibri" w:cs="Arial"/>
-                <w:i/>
-                <w:color w:val="548DD4"/>
-                <w:sz w:val="20"/>
-                <w:szCs w:val="20"/>
-                <w:lang w:eastAsia="es-CL"/>
-              </w:rPr>
-              <w:t>s</w:t>
-            </w:r>
-            <w:r>
-              <w:rPr>
-                <w:rFonts w:ascii="Calibri" w:hAnsi="Calibri" w:cs="Arial"/>
-                <w:i/>
-                <w:color w:val="548DD4"/>
-                <w:sz w:val="20"/>
-                <w:szCs w:val="20"/>
-                <w:lang w:eastAsia="es-CL"/>
-              </w:rPr>
-              <w:t>)</w:t>
-            </w:r>
-            <w:r>
-              <w:rPr>
-                <w:rFonts w:ascii="Calibri" w:hAnsi="Calibri" w:cs="Arial"/>
-                <w:i/>
-                <w:color w:val="548DD4"/>
-                <w:sz w:val="20"/>
-                <w:szCs w:val="20"/>
-                <w:lang w:eastAsia="es-CL"/>
-              </w:rPr>
-              <w:t xml:space="preserve"> </w:t>
-            </w:r>
-            <w:r>
-              <w:rPr>
-                <w:rFonts w:ascii="Calibri" w:hAnsi="Calibri" w:cs="Arial"/>
-                <w:i/>
-                <w:color w:val="548DD4"/>
-                <w:sz w:val="20"/>
-                <w:szCs w:val="20"/>
-                <w:lang w:eastAsia="es-CL"/>
-              </w:rPr>
-              <w:t xml:space="preserve">permite(n) </w:t>
-            </w:r>
-            <w:r>
-              <w:rPr>
-                <w:rFonts w:ascii="Calibri" w:hAnsi="Calibri" w:cs="Arial"/>
-                <w:i/>
-                <w:color w:val="548DD4"/>
-                <w:sz w:val="20"/>
-                <w:szCs w:val="20"/>
-                <w:lang w:eastAsia="es-CL"/>
-              </w:rPr>
-              <w:t>da</w:t>
-            </w:r>
-            <w:r>
-              <w:rPr>
-                <w:rFonts w:ascii="Calibri" w:hAnsi="Calibri" w:cs="Arial"/>
-                <w:i/>
-                <w:color w:val="548DD4"/>
-                <w:sz w:val="20"/>
-                <w:szCs w:val="20"/>
-                <w:lang w:eastAsia="es-CL"/>
-              </w:rPr>
-              <w:t>r</w:t>
-            </w:r>
-            <w:r>
-              <w:rPr>
-                <w:rFonts w:ascii="Calibri" w:hAnsi="Calibri" w:cs="Arial"/>
-                <w:i/>
-                <w:color w:val="548DD4"/>
-                <w:sz w:val="20"/>
-                <w:szCs w:val="20"/>
-                <w:lang w:eastAsia="es-CL"/>
-              </w:rPr>
-              <w:t xml:space="preserve"> cuenta del </w:t>
-            </w:r>
-            <w:r>
-              <w:rPr>
-                <w:rFonts w:ascii="Calibri" w:hAnsi="Calibri" w:cs="Arial"/>
-                <w:i/>
-                <w:color w:val="548DD4"/>
-                <w:sz w:val="20"/>
-                <w:szCs w:val="20"/>
-                <w:lang w:eastAsia="es-CL"/>
-              </w:rPr>
-              <w:t>desarrollo</w:t>
-            </w:r>
-            <w:r>
-              <w:rPr>
-                <w:rFonts w:ascii="Calibri" w:hAnsi="Calibri" w:cs="Arial"/>
-                <w:i/>
-                <w:color w:val="548DD4"/>
-                <w:sz w:val="20"/>
-                <w:szCs w:val="20"/>
-                <w:lang w:eastAsia="es-CL"/>
-              </w:rPr>
-              <w:t xml:space="preserve"> </w:t>
-            </w:r>
-            <w:r>
-              <w:rPr>
-                <w:rFonts w:ascii="Calibri" w:hAnsi="Calibri" w:cs="Arial"/>
-                <w:i/>
-                <w:color w:val="548DD4"/>
-                <w:sz w:val="20"/>
-                <w:szCs w:val="20"/>
-                <w:lang w:eastAsia="es-CL"/>
-              </w:rPr>
-              <w:t>del proyecto.</w:t>
-            </w:r>
-          </w:p>
-          <w:p>
-            <w:pPr>
-              <w:jc w:val="both"/>
-              <w:rPr>
-                <w:rFonts w:ascii="Calibri" w:hAnsi="Calibri" w:cs="Arial"/>
-                <w:i/>
-                <w:color w:val="548DD4"/>
-                <w:sz w:val="20"/>
-                <w:szCs w:val="20"/>
-                <w:lang w:eastAsia="es-CL"/>
-              </w:rPr>
-            </w:pPr>
-            <w:r>
-              <w:rPr>
-                <w:rFonts w:ascii="Calibri" w:hAnsi="Calibri" w:cs="Arial"/>
-                <w:i/>
-                <w:color w:val="548DD4"/>
-                <w:sz w:val="20"/>
-                <w:szCs w:val="20"/>
-                <w:lang w:eastAsia="es-CL"/>
-              </w:rPr>
-              <w:t xml:space="preserve">En caso de ser pertinente </w:t>
-            </w:r>
-            <w:r>
-              <w:rPr>
-                <w:rFonts w:ascii="Calibri" w:hAnsi="Calibri" w:cs="Arial"/>
-                <w:i/>
-                <w:color w:val="548DD4"/>
-                <w:sz w:val="20"/>
-                <w:szCs w:val="20"/>
-                <w:lang w:eastAsia="es-CL"/>
-              </w:rPr>
-              <w:t>explica cómo resguardaste la calidad de tu Proyecto APT a partir de aspectos propios de tu disciplina (correcta aplicación de metodologías, actividades, herramientas, recursos propios, etc.).</w:t>
-            </w:r>
-          </w:p>
-          <w:p>
-            <w:pPr>
-              <w:jc w:val="both"/>
-              <w:rPr>
-                <w:rFonts w:ascii="Calibri" w:hAnsi="Calibri" w:cs="Arial"/>
-                <w:b/>
-                <w:i/>
-                <w:color w:val="548DD4"/>
-                <w:sz w:val="20"/>
-                <w:szCs w:val="20"/>
-                <w:lang w:eastAsia="es-CL"/>
-              </w:rPr>
-            </w:pPr>
-            <w:r>
-              <w:rPr>
-                <w:rFonts w:ascii="Calibri" w:hAnsi="Calibri" w:cs="Arial"/>
-                <w:i/>
-                <w:color w:val="548DD4"/>
-                <w:sz w:val="20"/>
-                <w:szCs w:val="20"/>
-                <w:lang w:eastAsia="es-CL"/>
-              </w:rPr>
-              <w:t>En este apartado adjuntar la(s) evidencia(s) seleccionada(s) para ser evaluada por el docente.</w:t>
+              <w:t>Vamos a evidenciar el avance con capturas de pantalla y videos de su funcionamiento.</w:t>
             </w:r>
           </w:p>
         </w:tc>
@@ -1721,65 +1292,118 @@
             <w:pPr>
               <w:jc w:val="both"/>
               <w:rPr>
-                <w:b/>
+                <w:rFonts w:ascii="Calibri" w:hAnsi="Calibri" w:cs="Arial"/>
+                <w:i/>
+                <w:color w:val="548DD4"/>
+                <w:sz w:val="16"/>
+                <w:szCs w:val="18"/>
+                <w:lang w:eastAsia="es-CL"/>
+              </w:rPr>
+            </w:pPr>
+            <w:r>
+              <w:rPr>
+                <w:rFonts w:ascii="Calibri" w:hAnsi="Calibri" w:cs="Arial"/>
+                <w:i/>
+                <w:color w:val="548DD4"/>
+                <w:sz w:val="16"/>
+                <w:szCs w:val="18"/>
+                <w:lang w:eastAsia="es-CL"/>
+              </w:rPr>
+              <w:t>-Trabajo</w:t>
+            </w:r>
+            <w:r>
+              <w:rPr>
+                <w:rFonts w:ascii="Calibri" w:hAnsi="Calibri" w:cs="Arial"/>
+                <w:i/>
+                <w:color w:val="548DD4"/>
+                <w:sz w:val="16"/>
+                <w:szCs w:val="18"/>
+                <w:lang w:eastAsia="es-CL"/>
+              </w:rPr>
+              <w:t xml:space="preserve"> </w:t>
+            </w:r>
+            <w:r>
+              <w:rPr>
+                <w:rFonts w:ascii="Calibri" w:hAnsi="Calibri" w:cs="Arial"/>
+                <w:i/>
+                <w:color w:val="548DD4"/>
+                <w:sz w:val="16"/>
+                <w:szCs w:val="18"/>
+                <w:lang w:eastAsia="es-CL"/>
+              </w:rPr>
+              <w:t>en equipo.</w:t>
+            </w:r>
+          </w:p>
+          <w:p>
+            <w:pPr>
+              <w:jc w:val="both"/>
+              <w:rPr>
+                <w:rFonts w:ascii="Calibri" w:hAnsi="Calibri" w:cs="Arial"/>
+                <w:i/>
+                <w:color w:val="548DD4"/>
+                <w:sz w:val="16"/>
+                <w:szCs w:val="18"/>
+                <w:lang w:eastAsia="es-CL"/>
+              </w:rPr>
+            </w:pPr>
+            <w:r>
+              <w:rPr>
+                <w:rFonts w:ascii="Calibri" w:hAnsi="Calibri" w:cs="Arial"/>
+                <w:i/>
+                <w:color w:val="548DD4"/>
+                <w:sz w:val="16"/>
+                <w:szCs w:val="18"/>
+                <w:lang w:eastAsia="es-CL"/>
+              </w:rPr>
+              <w:t>-Comunicación.</w:t>
+            </w:r>
+          </w:p>
+          <w:p>
+            <w:pPr>
+              <w:jc w:val="both"/>
+              <w:rPr>
+                <w:rFonts w:ascii="Calibri" w:hAnsi="Calibri" w:cs="Arial"/>
+                <w:i/>
+                <w:color w:val="548DD4"/>
+                <w:sz w:val="16"/>
+                <w:szCs w:val="18"/>
+                <w:lang w:eastAsia="es-CL"/>
+              </w:rPr>
+            </w:pPr>
+            <w:r>
+              <w:rPr>
+                <w:rFonts w:ascii="Calibri" w:hAnsi="Calibri" w:cs="Arial"/>
+                <w:i/>
+                <w:color w:val="548DD4"/>
+                <w:sz w:val="16"/>
+                <w:szCs w:val="18"/>
+                <w:lang w:eastAsia="es-CL"/>
+              </w:rPr>
+              <w:t>-Orden.</w:t>
+            </w:r>
+          </w:p>
+          <w:p>
+            <w:pPr>
+              <w:jc w:val="both"/>
+              <w:rPr>
+                <w:rFonts w:ascii="Calibri" w:hAnsi="Calibri" w:cs="Arial"/>
+                <w:i/>
+                <w:color w:val="548DD4"/>
                 <w:sz w:val="18"/>
-                <w:szCs w:val="24"/>
-              </w:rPr>
-            </w:pPr>
-            <w:r>
-              <w:rPr>
-                <w:rFonts w:ascii="Calibri" w:hAnsi="Calibri" w:cs="Arial"/>
-                <w:i/>
-                <w:color w:val="548DD4"/>
-                <w:sz w:val="18"/>
-                <w:szCs w:val="20"/>
-                <w:lang w:eastAsia="es-CL"/>
-              </w:rPr>
-              <w:t xml:space="preserve">Nombra las competencias o unidades de competencias </w:t>
-            </w:r>
-            <w:r>
-              <w:rPr>
-                <w:rFonts w:ascii="Calibri" w:hAnsi="Calibri" w:cs="Arial"/>
-                <w:i/>
-                <w:color w:val="548DD4"/>
-                <w:sz w:val="18"/>
-                <w:szCs w:val="20"/>
-                <w:lang w:eastAsia="es-CL"/>
-              </w:rPr>
-              <w:t xml:space="preserve">que se relacionan con las diferentes actividades </w:t>
-            </w:r>
-            <w:r>
-              <w:rPr>
-                <w:rFonts w:ascii="Calibri" w:hAnsi="Calibri" w:cs="Arial"/>
-                <w:i/>
-                <w:color w:val="548DD4"/>
-                <w:sz w:val="18"/>
-                <w:szCs w:val="20"/>
-                <w:lang w:eastAsia="es-CL"/>
-              </w:rPr>
-              <w:t>requeridas para el desarrollo de</w:t>
-            </w:r>
-            <w:r>
-              <w:rPr>
-                <w:rFonts w:ascii="Calibri" w:hAnsi="Calibri" w:cs="Arial"/>
-                <w:i/>
-                <w:color w:val="548DD4"/>
-                <w:sz w:val="18"/>
-                <w:szCs w:val="20"/>
-                <w:lang w:eastAsia="es-CL"/>
-              </w:rPr>
-              <w:t>l proyecto APT</w:t>
-            </w:r>
-            <w:r>
-              <w:rPr>
-                <w:rFonts w:ascii="Calibri" w:hAnsi="Calibri" w:cs="Arial"/>
-                <w:i/>
-                <w:color w:val="548DD4"/>
-                <w:sz w:val="18"/>
-                <w:szCs w:val="20"/>
-                <w:lang w:eastAsia="es-CL"/>
-              </w:rPr>
-              <w:t>.</w:t>
+                <w:szCs w:val="20"/>
+                <w:lang w:eastAsia="es-CL"/>
+              </w:rPr>
+            </w:pPr>
+            <w:r>
+              <w:rPr>
+                <w:rFonts w:ascii="Calibri" w:hAnsi="Calibri" w:cs="Arial"/>
+                <w:i/>
+                <w:color w:val="548DD4"/>
+                <w:sz w:val="16"/>
+                <w:szCs w:val="18"/>
+                <w:lang w:eastAsia="es-CL"/>
+              </w:rPr>
+              <w:t>-Liderazgo.</w:t>
             </w:r>
           </w:p>
         </w:tc>
@@ -1791,68 +1415,816 @@
             <w:pPr>
               <w:jc w:val="both"/>
               <w:rPr>
-                <w:rFonts w:ascii="Calibri" w:hAnsi="Calibri" w:cs="Arial"/>
-                <w:i/>
-                <w:color w:val="548DD4"/>
-                <w:sz w:val="18"/>
-                <w:szCs w:val="20"/>
-                <w:lang w:eastAsia="es-CL"/>
-              </w:rPr>
-            </w:pPr>
-            <w:r>
-              <w:rPr>
-                <w:rFonts w:ascii="Calibri" w:hAnsi="Calibri" w:cs="Arial"/>
-                <w:i/>
-                <w:color w:val="548DD4"/>
-                <w:sz w:val="18"/>
-                <w:szCs w:val="20"/>
-                <w:lang w:eastAsia="es-CL"/>
-              </w:rPr>
-              <w:t>Nombra</w:t>
-            </w:r>
-            <w:r>
-              <w:rPr>
-                <w:rFonts w:ascii="Calibri" w:hAnsi="Calibri" w:cs="Arial"/>
-                <w:i/>
-                <w:color w:val="548DD4"/>
-                <w:sz w:val="18"/>
-                <w:szCs w:val="20"/>
-                <w:lang w:eastAsia="es-CL"/>
-              </w:rPr>
-              <w:t xml:space="preserve"> la</w:t>
-            </w:r>
-            <w:r>
-              <w:rPr>
-                <w:rFonts w:ascii="Calibri" w:hAnsi="Calibri" w:cs="Arial"/>
-                <w:i/>
-                <w:color w:val="548DD4"/>
-                <w:sz w:val="18"/>
-                <w:szCs w:val="20"/>
-                <w:lang w:eastAsia="es-CL"/>
-              </w:rPr>
-              <w:t>s</w:t>
-            </w:r>
-            <w:r>
-              <w:rPr>
-                <w:rFonts w:ascii="Calibri" w:hAnsi="Calibri" w:cs="Arial"/>
-                <w:i/>
-                <w:color w:val="548DD4"/>
-                <w:sz w:val="18"/>
-                <w:szCs w:val="20"/>
-                <w:lang w:eastAsia="es-CL"/>
+                <w:rFonts w:ascii="Arial" w:hAnsi="Arial" w:cs="Arial"/>
+                <w:i/>
+                <w:color w:val="5B9BD5" w:themeColor="accent5"/>
+                <w:sz w:val="16"/>
+                <w:szCs w:val="16"/>
+              </w:rPr>
+            </w:pPr>
+            <w:r>
+              <w:rPr>
+                <w:rFonts w:ascii="Calibri" w:hAnsi="Calibri" w:cs="Arial"/>
+                <w:i/>
+                <w:color w:val="5B9BD5" w:themeColor="accent5"/>
+                <w:sz w:val="16"/>
+                <w:szCs w:val="16"/>
+                <w:lang w:eastAsia="es-CL"/>
+              </w:rPr>
+              <w:t>-</w:t>
+            </w:r>
+            <w:r>
+              <w:rPr>
+                <w:rFonts w:ascii="Arial" w:hAnsi="Arial" w:cs="Arial"/>
+                <w:i/>
+                <w:color w:val="5B9BD5" w:themeColor="accent5"/>
+                <w:sz w:val="16"/>
+                <w:szCs w:val="16"/>
               </w:rPr>
               <w:t xml:space="preserve"> </w:t>
             </w:r>
             <w:r>
               <w:rPr>
-                <w:rFonts w:ascii="Calibri" w:hAnsi="Calibri" w:cs="Arial"/>
-                <w:i/>
-                <w:color w:val="548DD4"/>
-                <w:sz w:val="18"/>
-                <w:szCs w:val="20"/>
-                <w:lang w:eastAsia="es-CL"/>
-              </w:rPr>
-              <w:t xml:space="preserve">actividades que se necesitan para desarrollar el proyecto APT. </w:t>
+                <w:rFonts w:ascii="Arial" w:hAnsi="Arial" w:cs="Arial"/>
+                <w:i/>
+                <w:color w:val="5B9BD5" w:themeColor="accent5"/>
+                <w:sz w:val="16"/>
+                <w:szCs w:val="16"/>
+              </w:rPr>
+              <w:t>Kick Off</w:t>
+            </w:r>
+          </w:p>
+          <w:p>
+            <w:pPr>
+              <w:jc w:val="both"/>
+              <w:rPr>
+                <w:rFonts w:ascii="Arial" w:hAnsi="Arial" w:cs="Arial"/>
+                <w:i/>
+                <w:color w:val="5B9BD5" w:themeColor="accent5"/>
+                <w:sz w:val="16"/>
+                <w:szCs w:val="16"/>
+              </w:rPr>
+            </w:pPr>
+            <w:r>
+              <w:rPr>
+                <w:rFonts w:ascii="Arial" w:hAnsi="Arial" w:cs="Arial"/>
+                <w:i/>
+                <w:color w:val="5B9BD5" w:themeColor="accent5"/>
+                <w:sz w:val="16"/>
+                <w:szCs w:val="16"/>
+              </w:rPr>
+              <w:t xml:space="preserve">- </w:t>
+            </w:r>
+            <w:r>
+              <w:rPr>
+                <w:rFonts w:ascii="Arial" w:hAnsi="Arial" w:cs="Arial"/>
+                <w:i/>
+                <w:color w:val="5B9BD5" w:themeColor="accent5"/>
+                <w:sz w:val="16"/>
+                <w:szCs w:val="16"/>
+              </w:rPr>
+              <w:t xml:space="preserve">Acta de </w:t>
+            </w:r>
+            <w:r>
+              <w:rPr>
+                <w:rFonts w:ascii="Arial" w:hAnsi="Arial" w:cs="Arial"/>
+                <w:i/>
+                <w:color w:val="5B9BD5" w:themeColor="accent5"/>
+                <w:sz w:val="16"/>
+                <w:szCs w:val="16"/>
+              </w:rPr>
+              <w:t>constitución</w:t>
+            </w:r>
+          </w:p>
+          <w:p>
+            <w:pPr>
+              <w:jc w:val="both"/>
+              <w:rPr>
+                <w:rFonts w:ascii="Arial" w:hAnsi="Arial" w:cs="Arial"/>
+                <w:i/>
+                <w:color w:val="5B9BD5" w:themeColor="accent5"/>
+                <w:sz w:val="16"/>
+                <w:szCs w:val="16"/>
+              </w:rPr>
+            </w:pPr>
+            <w:r>
+              <w:rPr>
+                <w:rFonts w:ascii="Arial" w:hAnsi="Arial" w:cs="Arial"/>
+                <w:i/>
+                <w:color w:val="5B9BD5" w:themeColor="accent5"/>
+                <w:sz w:val="16"/>
+                <w:szCs w:val="16"/>
+              </w:rPr>
+              <w:t xml:space="preserve">- </w:t>
+            </w:r>
+            <w:r>
+              <w:rPr>
+                <w:rFonts w:ascii="Arial" w:hAnsi="Arial" w:cs="Arial"/>
+                <w:i/>
+                <w:color w:val="5B9BD5" w:themeColor="accent5"/>
+                <w:sz w:val="16"/>
+                <w:szCs w:val="16"/>
+              </w:rPr>
+              <w:t>Mockups</w:t>
+            </w:r>
+          </w:p>
+          <w:p>
+            <w:pPr>
+              <w:jc w:val="both"/>
+              <w:rPr>
+                <w:rFonts w:ascii="Arial" w:hAnsi="Arial" w:cs="Arial"/>
+                <w:i/>
+                <w:color w:val="5B9BD5" w:themeColor="accent5"/>
+                <w:sz w:val="16"/>
+                <w:szCs w:val="16"/>
+              </w:rPr>
+            </w:pPr>
+            <w:r>
+              <w:rPr>
+                <w:rFonts w:ascii="Arial" w:hAnsi="Arial" w:cs="Arial"/>
+                <w:i/>
+                <w:color w:val="5B9BD5" w:themeColor="accent5"/>
+                <w:sz w:val="16"/>
+                <w:szCs w:val="16"/>
+              </w:rPr>
+              <w:t xml:space="preserve">- </w:t>
+            </w:r>
+            <w:r>
+              <w:rPr>
+                <w:rFonts w:ascii="Arial" w:hAnsi="Arial" w:cs="Arial"/>
+                <w:i/>
+                <w:color w:val="5B9BD5" w:themeColor="accent5"/>
+                <w:sz w:val="16"/>
+                <w:szCs w:val="16"/>
+              </w:rPr>
+              <w:t>Toma de Requerimientos</w:t>
+            </w:r>
+          </w:p>
+          <w:p>
+            <w:pPr>
+              <w:jc w:val="both"/>
+              <w:rPr>
+                <w:rFonts w:ascii="Arial" w:hAnsi="Arial" w:cs="Arial"/>
+                <w:i/>
+                <w:color w:val="5B9BD5" w:themeColor="accent5"/>
+                <w:sz w:val="16"/>
+                <w:szCs w:val="16"/>
+              </w:rPr>
+            </w:pPr>
+            <w:r>
+              <w:rPr>
+                <w:rFonts w:ascii="Arial" w:hAnsi="Arial" w:cs="Arial"/>
+                <w:i/>
+                <w:color w:val="5B9BD5" w:themeColor="accent5"/>
+                <w:sz w:val="16"/>
+                <w:szCs w:val="16"/>
+              </w:rPr>
+              <w:t xml:space="preserve">- </w:t>
+            </w:r>
+            <w:r>
+              <w:rPr>
+                <w:rFonts w:ascii="Arial" w:hAnsi="Arial" w:cs="Arial"/>
+                <w:i/>
+                <w:color w:val="5B9BD5" w:themeColor="accent5"/>
+                <w:sz w:val="16"/>
+                <w:szCs w:val="16"/>
+              </w:rPr>
+              <w:t>Diagramas</w:t>
+            </w:r>
+          </w:p>
+          <w:p>
+            <w:pPr>
+              <w:jc w:val="both"/>
+              <w:rPr>
+                <w:rFonts w:ascii="Arial" w:hAnsi="Arial" w:cs="Arial"/>
+                <w:i/>
+                <w:color w:val="5B9BD5" w:themeColor="accent5"/>
+                <w:sz w:val="16"/>
+                <w:szCs w:val="16"/>
+              </w:rPr>
+            </w:pPr>
+            <w:r>
+              <w:rPr>
+                <w:rFonts w:ascii="Arial" w:hAnsi="Arial" w:cs="Arial"/>
+                <w:i/>
+                <w:color w:val="5B9BD5" w:themeColor="accent5"/>
+                <w:sz w:val="16"/>
+                <w:szCs w:val="16"/>
+              </w:rPr>
+              <w:t>-</w:t>
+            </w:r>
+            <w:r>
+              <w:rPr>
+                <w:rFonts w:ascii="Arial" w:hAnsi="Arial" w:cs="Arial"/>
+                <w:i/>
+                <w:color w:val="5B9BD5" w:themeColor="accent5"/>
+                <w:sz w:val="16"/>
+                <w:szCs w:val="16"/>
+              </w:rPr>
+              <w:t>EDT</w:t>
+            </w:r>
+          </w:p>
+          <w:p>
+            <w:pPr>
+              <w:jc w:val="both"/>
+              <w:rPr>
+                <w:rFonts w:ascii="Arial" w:hAnsi="Arial" w:cs="Arial"/>
+                <w:i/>
+                <w:color w:val="5B9BD5" w:themeColor="accent5"/>
+                <w:sz w:val="16"/>
+                <w:szCs w:val="16"/>
+              </w:rPr>
+            </w:pPr>
+            <w:r>
+              <w:rPr>
+                <w:rFonts w:ascii="Arial" w:hAnsi="Arial" w:cs="Arial"/>
+                <w:i/>
+                <w:color w:val="5B9BD5" w:themeColor="accent5"/>
+                <w:sz w:val="16"/>
+                <w:szCs w:val="16"/>
+              </w:rPr>
+              <w:t xml:space="preserve">- </w:t>
+            </w:r>
+            <w:r>
+              <w:rPr>
+                <w:rFonts w:ascii="Arial" w:hAnsi="Arial" w:cs="Arial"/>
+                <w:i/>
+                <w:color w:val="5B9BD5" w:themeColor="accent5"/>
+                <w:sz w:val="16"/>
+                <w:szCs w:val="16"/>
+              </w:rPr>
+              <w:t>Cronograma</w:t>
+            </w:r>
+          </w:p>
+          <w:p>
+            <w:pPr>
+              <w:jc w:val="both"/>
+              <w:rPr>
+                <w:rFonts w:ascii="Arial" w:hAnsi="Arial" w:cs="Arial"/>
+                <w:i/>
+                <w:color w:val="5B9BD5" w:themeColor="accent5"/>
+                <w:sz w:val="16"/>
+                <w:szCs w:val="16"/>
+              </w:rPr>
+            </w:pPr>
+            <w:r>
+              <w:rPr>
+                <w:rFonts w:ascii="Arial" w:hAnsi="Arial" w:cs="Arial"/>
+                <w:i/>
+                <w:color w:val="5B9BD5" w:themeColor="accent5"/>
+                <w:sz w:val="16"/>
+                <w:szCs w:val="16"/>
+              </w:rPr>
+              <w:t xml:space="preserve">- </w:t>
+            </w:r>
+            <w:r>
+              <w:rPr>
+                <w:rFonts w:ascii="Arial" w:hAnsi="Arial" w:cs="Arial"/>
+                <w:i/>
+                <w:color w:val="5B9BD5" w:themeColor="accent5"/>
+                <w:sz w:val="16"/>
+                <w:szCs w:val="16"/>
+              </w:rPr>
+              <w:t xml:space="preserve">Plan de </w:t>
+            </w:r>
+            <w:r>
+              <w:rPr>
+                <w:rFonts w:ascii="Arial" w:hAnsi="Arial" w:cs="Arial"/>
+                <w:i/>
+                <w:color w:val="5B9BD5" w:themeColor="accent5"/>
+                <w:sz w:val="16"/>
+                <w:szCs w:val="16"/>
+              </w:rPr>
+              <w:t>gestión</w:t>
+            </w:r>
+            <w:r>
+              <w:rPr>
+                <w:rFonts w:ascii="Arial" w:hAnsi="Arial" w:cs="Arial"/>
+                <w:i/>
+                <w:color w:val="5B9BD5" w:themeColor="accent5"/>
+                <w:sz w:val="16"/>
+                <w:szCs w:val="16"/>
+              </w:rPr>
+              <w:t xml:space="preserve"> de Costos</w:t>
+            </w:r>
+          </w:p>
+          <w:p>
+            <w:pPr>
+              <w:jc w:val="both"/>
+              <w:rPr>
+                <w:rFonts w:ascii="Arial" w:hAnsi="Arial" w:cs="Arial"/>
+                <w:i/>
+                <w:color w:val="5B9BD5" w:themeColor="accent5"/>
+                <w:sz w:val="16"/>
+                <w:szCs w:val="16"/>
+              </w:rPr>
+            </w:pPr>
+            <w:r>
+              <w:rPr>
+                <w:rFonts w:ascii="Arial" w:hAnsi="Arial" w:cs="Arial"/>
+                <w:i/>
+                <w:color w:val="5B9BD5" w:themeColor="accent5"/>
+                <w:sz w:val="16"/>
+                <w:szCs w:val="16"/>
+              </w:rPr>
+              <w:t>- Gestión</w:t>
+            </w:r>
+            <w:r>
+              <w:rPr>
+                <w:rFonts w:ascii="Arial" w:hAnsi="Arial" w:cs="Arial"/>
+                <w:i/>
+                <w:color w:val="5B9BD5" w:themeColor="accent5"/>
+                <w:sz w:val="16"/>
+                <w:szCs w:val="16"/>
+              </w:rPr>
+              <w:t xml:space="preserve"> de Riesgos</w:t>
+            </w:r>
+          </w:p>
+          <w:p>
+            <w:pPr>
+              <w:jc w:val="both"/>
+              <w:rPr>
+                <w:rFonts w:ascii="Arial" w:hAnsi="Arial" w:cs="Arial"/>
+                <w:i/>
+                <w:color w:val="5B9BD5" w:themeColor="accent5"/>
+                <w:sz w:val="16"/>
+                <w:szCs w:val="16"/>
+              </w:rPr>
+            </w:pPr>
+            <w:r>
+              <w:rPr>
+                <w:rFonts w:ascii="Arial" w:hAnsi="Arial" w:cs="Arial"/>
+                <w:i/>
+                <w:color w:val="5B9BD5" w:themeColor="accent5"/>
+                <w:sz w:val="16"/>
+                <w:szCs w:val="16"/>
+              </w:rPr>
+              <w:t xml:space="preserve">- </w:t>
+            </w:r>
+            <w:r>
+              <w:rPr>
+                <w:rFonts w:ascii="Arial" w:hAnsi="Arial" w:cs="Arial"/>
+                <w:i/>
+                <w:color w:val="5B9BD5" w:themeColor="accent5"/>
+                <w:sz w:val="16"/>
+                <w:szCs w:val="16"/>
+              </w:rPr>
+              <w:t>Captura de requerimientos</w:t>
+            </w:r>
+          </w:p>
+          <w:p>
+            <w:pPr>
+              <w:jc w:val="both"/>
+              <w:rPr>
+                <w:rFonts w:ascii="Arial" w:hAnsi="Arial" w:cs="Arial"/>
+                <w:i/>
+                <w:color w:val="5B9BD5" w:themeColor="accent5"/>
+                <w:sz w:val="16"/>
+                <w:szCs w:val="16"/>
+              </w:rPr>
+            </w:pPr>
+            <w:r>
+              <w:rPr>
+                <w:rFonts w:ascii="Arial" w:hAnsi="Arial" w:cs="Arial"/>
+                <w:i/>
+                <w:color w:val="5B9BD5" w:themeColor="accent5"/>
+                <w:sz w:val="16"/>
+                <w:szCs w:val="16"/>
+              </w:rPr>
+              <w:t xml:space="preserve">- </w:t>
+            </w:r>
+            <w:r>
+              <w:rPr>
+                <w:rFonts w:ascii="Arial" w:hAnsi="Arial" w:cs="Arial"/>
+                <w:i/>
+                <w:color w:val="5B9BD5" w:themeColor="accent5"/>
+                <w:sz w:val="16"/>
+                <w:szCs w:val="16"/>
+              </w:rPr>
+              <w:t>Modelado de las Base De Datos</w:t>
+            </w:r>
+          </w:p>
+          <w:p>
+            <w:pPr>
+              <w:jc w:val="both"/>
+              <w:rPr>
+                <w:rFonts w:ascii="Arial" w:hAnsi="Arial" w:cs="Arial"/>
+                <w:i/>
+                <w:color w:val="5B9BD5" w:themeColor="accent5"/>
+                <w:sz w:val="16"/>
+                <w:szCs w:val="16"/>
+              </w:rPr>
+            </w:pPr>
+            <w:r>
+              <w:rPr>
+                <w:rFonts w:ascii="Arial" w:hAnsi="Arial" w:cs="Arial"/>
+                <w:i/>
+                <w:color w:val="5B9BD5" w:themeColor="accent5"/>
+                <w:sz w:val="16"/>
+                <w:szCs w:val="16"/>
+              </w:rPr>
+              <w:t xml:space="preserve">- </w:t>
+            </w:r>
+            <w:r>
+              <w:rPr>
+                <w:rFonts w:ascii="Arial" w:hAnsi="Arial" w:cs="Arial"/>
+                <w:i/>
+                <w:color w:val="5B9BD5" w:themeColor="accent5"/>
+                <w:sz w:val="16"/>
+                <w:szCs w:val="16"/>
+              </w:rPr>
+              <w:t>Diseños de las arquitecturas</w:t>
+            </w:r>
+          </w:p>
+          <w:p>
+            <w:pPr>
+              <w:jc w:val="both"/>
+              <w:rPr>
+                <w:rFonts w:ascii="Arial" w:hAnsi="Arial" w:cs="Arial"/>
+                <w:i/>
+                <w:color w:val="5B9BD5" w:themeColor="accent5"/>
+                <w:sz w:val="16"/>
+                <w:szCs w:val="16"/>
+              </w:rPr>
+            </w:pPr>
+            <w:r>
+              <w:rPr>
+                <w:rFonts w:ascii="Arial" w:hAnsi="Arial" w:cs="Arial"/>
+                <w:i/>
+                <w:color w:val="5B9BD5" w:themeColor="accent5"/>
+                <w:sz w:val="16"/>
+                <w:szCs w:val="16"/>
+              </w:rPr>
+              <w:t>- Indagación</w:t>
+            </w:r>
+            <w:r>
+              <w:rPr>
+                <w:rFonts w:ascii="Arial" w:hAnsi="Arial" w:cs="Arial"/>
+                <w:i/>
+                <w:color w:val="5B9BD5" w:themeColor="accent5"/>
+                <w:sz w:val="16"/>
+                <w:szCs w:val="16"/>
+              </w:rPr>
+              <w:t xml:space="preserve"> de patrones de Diseño</w:t>
+            </w:r>
+          </w:p>
+          <w:p>
+            <w:pPr>
+              <w:jc w:val="both"/>
+              <w:rPr>
+                <w:rFonts w:ascii="Arial" w:hAnsi="Arial" w:cs="Arial"/>
+                <w:i/>
+                <w:color w:val="5B9BD5" w:themeColor="accent5"/>
+                <w:sz w:val="16"/>
+                <w:szCs w:val="16"/>
+              </w:rPr>
+            </w:pPr>
+            <w:r>
+              <w:rPr>
+                <w:rFonts w:ascii="Arial" w:hAnsi="Arial" w:cs="Arial"/>
+                <w:i/>
+                <w:color w:val="5B9BD5" w:themeColor="accent5"/>
+                <w:sz w:val="16"/>
+                <w:szCs w:val="16"/>
+              </w:rPr>
+              <w:t xml:space="preserve">- </w:t>
+            </w:r>
+            <w:r>
+              <w:rPr>
+                <w:rFonts w:ascii="Arial" w:hAnsi="Arial" w:cs="Arial"/>
+                <w:i/>
+                <w:color w:val="5B9BD5" w:themeColor="accent5"/>
+                <w:sz w:val="16"/>
+                <w:szCs w:val="16"/>
+              </w:rPr>
+              <w:t>Plan de proyecto</w:t>
+            </w:r>
+          </w:p>
+          <w:p>
+            <w:pPr>
+              <w:jc w:val="both"/>
+              <w:rPr>
+                <w:rFonts w:ascii="Arial" w:hAnsi="Arial" w:cs="Arial"/>
+                <w:i/>
+                <w:color w:val="5B9BD5" w:themeColor="accent5"/>
+                <w:sz w:val="16"/>
+                <w:szCs w:val="16"/>
+              </w:rPr>
+            </w:pPr>
+            <w:r>
+              <w:rPr>
+                <w:rFonts w:ascii="Arial" w:hAnsi="Arial" w:cs="Arial"/>
+                <w:i/>
+                <w:color w:val="5B9BD5" w:themeColor="accent5"/>
+                <w:sz w:val="16"/>
+                <w:szCs w:val="16"/>
+              </w:rPr>
+              <w:t>- Cotización</w:t>
+            </w:r>
+            <w:r>
+              <w:rPr>
+                <w:rFonts w:ascii="Arial" w:hAnsi="Arial" w:cs="Arial"/>
+                <w:i/>
+                <w:color w:val="5B9BD5" w:themeColor="accent5"/>
+                <w:sz w:val="16"/>
+                <w:szCs w:val="16"/>
+              </w:rPr>
+              <w:t xml:space="preserve"> de precios</w:t>
+            </w:r>
+          </w:p>
+          <w:p>
+            <w:pPr>
+              <w:jc w:val="both"/>
+              <w:rPr>
+                <w:rFonts w:ascii="Arial" w:hAnsi="Arial" w:cs="Arial"/>
+                <w:i/>
+                <w:color w:val="5B9BD5" w:themeColor="accent5"/>
+                <w:sz w:val="16"/>
+                <w:szCs w:val="16"/>
+              </w:rPr>
+            </w:pPr>
+            <w:r>
+              <w:rPr>
+                <w:rFonts w:ascii="Arial" w:hAnsi="Arial" w:cs="Arial"/>
+                <w:i/>
+                <w:color w:val="5B9BD5" w:themeColor="accent5"/>
+                <w:sz w:val="16"/>
+                <w:szCs w:val="16"/>
+              </w:rPr>
+              <w:lastRenderedPageBreak/>
+              <w:t>- Creación</w:t>
+            </w:r>
+            <w:r>
+              <w:rPr>
+                <w:rFonts w:ascii="Arial" w:hAnsi="Arial" w:cs="Arial"/>
+                <w:i/>
+                <w:color w:val="5B9BD5" w:themeColor="accent5"/>
+                <w:sz w:val="16"/>
+                <w:szCs w:val="16"/>
+              </w:rPr>
+              <w:t xml:space="preserve"> de </w:t>
+            </w:r>
+            <w:proofErr w:type="spellStart"/>
+            <w:r>
+              <w:rPr>
+                <w:rFonts w:ascii="Arial" w:hAnsi="Arial" w:cs="Arial"/>
+                <w:i/>
+                <w:color w:val="5B9BD5" w:themeColor="accent5"/>
+                <w:sz w:val="16"/>
+                <w:szCs w:val="16"/>
+              </w:rPr>
+              <w:t>login</w:t>
+            </w:r>
+            <w:proofErr w:type="spellEnd"/>
+            <w:r>
+              <w:rPr>
+                <w:rFonts w:ascii="Arial" w:hAnsi="Arial" w:cs="Arial"/>
+                <w:i/>
+                <w:color w:val="5B9BD5" w:themeColor="accent5"/>
+                <w:sz w:val="16"/>
+                <w:szCs w:val="16"/>
+              </w:rPr>
+              <w:t xml:space="preserve"> y registrar</w:t>
+            </w:r>
+          </w:p>
+          <w:p>
+            <w:pPr>
+              <w:jc w:val="both"/>
+              <w:rPr>
+                <w:rFonts w:ascii="Arial" w:hAnsi="Arial" w:cs="Arial"/>
+                <w:i/>
+                <w:color w:val="5B9BD5" w:themeColor="accent5"/>
+                <w:sz w:val="16"/>
+                <w:szCs w:val="16"/>
+              </w:rPr>
+            </w:pPr>
+            <w:r>
+              <w:rPr>
+                <w:rFonts w:ascii="Arial" w:hAnsi="Arial" w:cs="Arial"/>
+                <w:i/>
+                <w:color w:val="5B9BD5" w:themeColor="accent5"/>
+                <w:sz w:val="16"/>
+                <w:szCs w:val="16"/>
+              </w:rPr>
+              <w:t>- Creación</w:t>
+            </w:r>
+            <w:r>
+              <w:rPr>
+                <w:rFonts w:ascii="Arial" w:hAnsi="Arial" w:cs="Arial"/>
+                <w:i/>
+                <w:color w:val="5B9BD5" w:themeColor="accent5"/>
+                <w:sz w:val="16"/>
+                <w:szCs w:val="16"/>
+              </w:rPr>
+              <w:t xml:space="preserve"> de </w:t>
+            </w:r>
+            <w:r>
+              <w:rPr>
+                <w:rFonts w:ascii="Arial" w:hAnsi="Arial" w:cs="Arial"/>
+                <w:i/>
+                <w:color w:val="5B9BD5" w:themeColor="accent5"/>
+                <w:sz w:val="16"/>
+                <w:szCs w:val="16"/>
+              </w:rPr>
+              <w:t>escáner</w:t>
+            </w:r>
+            <w:r>
+              <w:rPr>
+                <w:rFonts w:ascii="Arial" w:hAnsi="Arial" w:cs="Arial"/>
+                <w:i/>
+                <w:color w:val="5B9BD5" w:themeColor="accent5"/>
+                <w:sz w:val="16"/>
+                <w:szCs w:val="16"/>
+              </w:rPr>
+              <w:t xml:space="preserve"> de cartas</w:t>
+            </w:r>
+          </w:p>
+          <w:p>
+            <w:pPr>
+              <w:jc w:val="both"/>
+              <w:rPr>
+                <w:rFonts w:ascii="Arial" w:hAnsi="Arial" w:cs="Arial"/>
+                <w:i/>
+                <w:color w:val="5B9BD5" w:themeColor="accent5"/>
+                <w:sz w:val="16"/>
+                <w:szCs w:val="16"/>
+              </w:rPr>
+            </w:pPr>
+            <w:r>
+              <w:rPr>
+                <w:rFonts w:ascii="Arial" w:hAnsi="Arial" w:cs="Arial"/>
+                <w:i/>
+                <w:color w:val="5B9BD5" w:themeColor="accent5"/>
+                <w:sz w:val="16"/>
+                <w:szCs w:val="16"/>
+              </w:rPr>
+              <w:t>- Creación</w:t>
+            </w:r>
+            <w:r>
+              <w:rPr>
+                <w:rFonts w:ascii="Arial" w:hAnsi="Arial" w:cs="Arial"/>
+                <w:i/>
+                <w:color w:val="5B9BD5" w:themeColor="accent5"/>
+                <w:sz w:val="16"/>
+                <w:szCs w:val="16"/>
+              </w:rPr>
+              <w:t xml:space="preserve"> de Inventario de cartas</w:t>
+            </w:r>
+          </w:p>
+          <w:p>
+            <w:pPr>
+              <w:jc w:val="both"/>
+              <w:rPr>
+                <w:rFonts w:ascii="Arial" w:hAnsi="Arial" w:cs="Arial"/>
+                <w:i/>
+                <w:color w:val="5B9BD5" w:themeColor="accent5"/>
+                <w:sz w:val="16"/>
+                <w:szCs w:val="16"/>
+              </w:rPr>
+            </w:pPr>
+            <w:r>
+              <w:rPr>
+                <w:rFonts w:ascii="Arial" w:hAnsi="Arial" w:cs="Arial"/>
+                <w:i/>
+                <w:color w:val="5B9BD5" w:themeColor="accent5"/>
+                <w:sz w:val="16"/>
+                <w:szCs w:val="16"/>
+              </w:rPr>
+              <w:t>- Creación</w:t>
+            </w:r>
+            <w:r>
+              <w:rPr>
+                <w:rFonts w:ascii="Arial" w:hAnsi="Arial" w:cs="Arial"/>
+                <w:i/>
+                <w:color w:val="5B9BD5" w:themeColor="accent5"/>
+                <w:sz w:val="16"/>
+                <w:szCs w:val="16"/>
+              </w:rPr>
+              <w:t xml:space="preserve"> de mercado</w:t>
+            </w:r>
+          </w:p>
+          <w:p>
+            <w:pPr>
+              <w:jc w:val="both"/>
+              <w:rPr>
+                <w:rFonts w:ascii="Arial" w:hAnsi="Arial" w:cs="Arial"/>
+                <w:i/>
+                <w:color w:val="5B9BD5" w:themeColor="accent5"/>
+                <w:sz w:val="16"/>
+                <w:szCs w:val="16"/>
+              </w:rPr>
+            </w:pPr>
+            <w:r>
+              <w:rPr>
+                <w:rFonts w:ascii="Arial" w:hAnsi="Arial" w:cs="Arial"/>
+                <w:i/>
+                <w:color w:val="5B9BD5" w:themeColor="accent5"/>
+                <w:sz w:val="16"/>
+                <w:szCs w:val="16"/>
+              </w:rPr>
+              <w:t>- Creación</w:t>
+            </w:r>
+            <w:r>
+              <w:rPr>
+                <w:rFonts w:ascii="Arial" w:hAnsi="Arial" w:cs="Arial"/>
+                <w:i/>
+                <w:color w:val="5B9BD5" w:themeColor="accent5"/>
+                <w:sz w:val="16"/>
+                <w:szCs w:val="16"/>
+              </w:rPr>
+              <w:t xml:space="preserve"> de Base De Datos</w:t>
+            </w:r>
+          </w:p>
+          <w:p>
+            <w:pPr>
+              <w:jc w:val="both"/>
+              <w:rPr>
+                <w:rFonts w:ascii="Arial" w:hAnsi="Arial" w:cs="Arial"/>
+                <w:i/>
+                <w:color w:val="5B9BD5" w:themeColor="accent5"/>
+                <w:sz w:val="16"/>
+                <w:szCs w:val="16"/>
+              </w:rPr>
+            </w:pPr>
+            <w:r>
+              <w:rPr>
+                <w:rFonts w:ascii="Arial" w:hAnsi="Arial" w:cs="Arial"/>
+                <w:i/>
+                <w:color w:val="5B9BD5" w:themeColor="accent5"/>
+                <w:sz w:val="16"/>
+                <w:szCs w:val="16"/>
+              </w:rPr>
+              <w:t>- Integración</w:t>
+            </w:r>
+            <w:r>
+              <w:rPr>
+                <w:rFonts w:ascii="Arial" w:hAnsi="Arial" w:cs="Arial"/>
+                <w:i/>
+                <w:color w:val="5B9BD5" w:themeColor="accent5"/>
+                <w:sz w:val="16"/>
+                <w:szCs w:val="16"/>
+              </w:rPr>
+              <w:t xml:space="preserve"> de componentes</w:t>
+            </w:r>
+          </w:p>
+          <w:p>
+            <w:pPr>
+              <w:jc w:val="both"/>
+              <w:rPr>
+                <w:rFonts w:ascii="Arial" w:hAnsi="Arial" w:cs="Arial"/>
+                <w:i/>
+                <w:color w:val="5B9BD5" w:themeColor="accent5"/>
+                <w:sz w:val="16"/>
+                <w:szCs w:val="16"/>
+              </w:rPr>
+            </w:pPr>
+            <w:r>
+              <w:rPr>
+                <w:rFonts w:ascii="Arial" w:hAnsi="Arial" w:cs="Arial"/>
+                <w:i/>
+                <w:color w:val="5B9BD5" w:themeColor="accent5"/>
+                <w:sz w:val="16"/>
+                <w:szCs w:val="16"/>
+              </w:rPr>
+              <w:t xml:space="preserve">- </w:t>
+            </w:r>
+            <w:r>
+              <w:rPr>
+                <w:rFonts w:ascii="Arial" w:hAnsi="Arial" w:cs="Arial"/>
+                <w:i/>
+                <w:color w:val="5B9BD5" w:themeColor="accent5"/>
+                <w:sz w:val="16"/>
+                <w:szCs w:val="16"/>
+              </w:rPr>
+              <w:t>Pruebas automatizadas de Software</w:t>
+            </w:r>
+          </w:p>
+          <w:p>
+            <w:pPr>
+              <w:jc w:val="both"/>
+              <w:rPr>
+                <w:rFonts w:ascii="Arial" w:hAnsi="Arial" w:cs="Arial"/>
+              </w:rPr>
+            </w:pPr>
+            <w:r>
+              <w:rPr>
+                <w:rFonts w:ascii="Arial" w:hAnsi="Arial" w:cs="Arial"/>
+                <w:i/>
+                <w:color w:val="5B9BD5" w:themeColor="accent5"/>
+                <w:sz w:val="16"/>
+                <w:szCs w:val="16"/>
+              </w:rPr>
+              <w:t xml:space="preserve">- </w:t>
+            </w:r>
+            <w:r>
+              <w:rPr>
+                <w:rFonts w:ascii="Arial" w:hAnsi="Arial" w:cs="Arial"/>
+                <w:i/>
+                <w:color w:val="5B9BD5" w:themeColor="accent5"/>
+                <w:sz w:val="16"/>
+                <w:szCs w:val="16"/>
+              </w:rPr>
+              <w:t>Cierre formal de Proyecto</w:t>
             </w:r>
           </w:p>
         </w:tc>
@@ -1864,43 +2236,97 @@
             <w:pPr>
               <w:jc w:val="both"/>
               <w:rPr>
-                <w:b/>
-                <w:sz w:val="18"/>
-                <w:szCs w:val="24"/>
-              </w:rPr>
-            </w:pPr>
-            <w:r>
-              <w:rPr>
-                <w:rFonts w:ascii="Calibri" w:hAnsi="Calibri" w:cs="Arial"/>
-                <w:i/>
-                <w:color w:val="548DD4"/>
-                <w:sz w:val="18"/>
-                <w:szCs w:val="20"/>
-                <w:lang w:eastAsia="es-CL"/>
-              </w:rPr>
-              <w:t>Nombra los recursos necesarios para llevar a cabo las actividades</w:t>
-            </w:r>
-            <w:r>
-              <w:rPr>
-                <w:rFonts w:ascii="Calibri" w:hAnsi="Calibri" w:cs="Arial"/>
-                <w:i/>
-                <w:color w:val="548DD4"/>
-                <w:sz w:val="18"/>
-                <w:szCs w:val="20"/>
-                <w:lang w:eastAsia="es-CL"/>
-              </w:rPr>
-              <w:t xml:space="preserve"> </w:t>
-            </w:r>
-            <w:r>
-              <w:rPr>
-                <w:rFonts w:ascii="Calibri" w:hAnsi="Calibri" w:cs="Arial"/>
-                <w:i/>
-                <w:color w:val="548DD4"/>
-                <w:sz w:val="18"/>
-                <w:szCs w:val="20"/>
-                <w:lang w:eastAsia="es-CL"/>
-              </w:rPr>
-              <w:t>definidas.</w:t>
+                <w:rFonts w:ascii="Calibri" w:hAnsi="Calibri" w:cs="Arial"/>
+                <w:i/>
+                <w:color w:val="548DD4"/>
+                <w:sz w:val="16"/>
+                <w:szCs w:val="18"/>
+                <w:lang w:eastAsia="es-CL"/>
+              </w:rPr>
+            </w:pPr>
+            <w:r>
+              <w:rPr>
+                <w:rFonts w:ascii="Calibri" w:hAnsi="Calibri" w:cs="Arial"/>
+                <w:i/>
+                <w:color w:val="548DD4"/>
+                <w:sz w:val="16"/>
+                <w:szCs w:val="18"/>
+                <w:lang w:eastAsia="es-CL"/>
+              </w:rPr>
+              <w:lastRenderedPageBreak/>
+              <w:t>-Computador</w:t>
+            </w:r>
+          </w:p>
+          <w:p>
+            <w:pPr>
+              <w:jc w:val="both"/>
+              <w:rPr>
+                <w:rFonts w:ascii="Calibri" w:hAnsi="Calibri" w:cs="Arial"/>
+                <w:i/>
+                <w:color w:val="548DD4"/>
+                <w:sz w:val="16"/>
+                <w:szCs w:val="18"/>
+                <w:lang w:eastAsia="es-CL"/>
+              </w:rPr>
+            </w:pPr>
+            <w:r>
+              <w:rPr>
+                <w:rFonts w:ascii="Calibri" w:hAnsi="Calibri" w:cs="Arial"/>
+                <w:i/>
+                <w:color w:val="548DD4"/>
+                <w:sz w:val="16"/>
+                <w:szCs w:val="18"/>
+                <w:lang w:eastAsia="es-CL"/>
+              </w:rPr>
+              <w:t>-Internet</w:t>
+            </w:r>
+          </w:p>
+          <w:p>
+            <w:pPr>
+              <w:jc w:val="both"/>
+              <w:rPr>
+                <w:rFonts w:ascii="Calibri" w:hAnsi="Calibri" w:cs="Arial"/>
+                <w:i/>
+                <w:color w:val="548DD4"/>
+                <w:sz w:val="16"/>
+                <w:szCs w:val="18"/>
+                <w:lang w:eastAsia="es-CL"/>
+              </w:rPr>
+            </w:pPr>
+            <w:r>
+              <w:rPr>
+                <w:rFonts w:ascii="Calibri" w:hAnsi="Calibri" w:cs="Arial"/>
+                <w:i/>
+                <w:color w:val="548DD4"/>
+                <w:sz w:val="16"/>
+                <w:szCs w:val="18"/>
+                <w:lang w:eastAsia="es-CL"/>
+              </w:rPr>
+              <w:t>-Tiempo</w:t>
+            </w:r>
+          </w:p>
+          <w:p>
+            <w:pPr>
+              <w:jc w:val="both"/>
+              <w:rPr>
+                <w:rFonts w:ascii="Calibri" w:hAnsi="Calibri" w:cs="Arial"/>
+                <w:i/>
+                <w:color w:val="548DD4"/>
+                <w:sz w:val="16"/>
+                <w:szCs w:val="18"/>
+                <w:lang w:eastAsia="es-CL"/>
+              </w:rPr>
+            </w:pPr>
+            <w:r>
+              <w:rPr>
+                <w:rFonts w:ascii="Calibri" w:hAnsi="Calibri" w:cs="Arial"/>
+                <w:i/>
+                <w:color w:val="548DD4"/>
+                <w:sz w:val="16"/>
+                <w:szCs w:val="18"/>
+                <w:lang w:eastAsia="es-CL"/>
+              </w:rPr>
+              <w:t>-Disponibilidad</w:t>
             </w:r>
           </w:p>
         </w:tc>
@@ -1912,6 +2338,524 @@
             <w:pPr>
               <w:jc w:val="both"/>
               <w:rPr>
+                <w:rFonts w:ascii="Arial" w:hAnsi="Arial" w:cs="Arial"/>
+                <w:i/>
+                <w:color w:val="5B9BD5" w:themeColor="accent5"/>
+                <w:sz w:val="16"/>
+                <w:szCs w:val="16"/>
+              </w:rPr>
+            </w:pPr>
+            <w:r>
+              <w:rPr>
+                <w:rFonts w:ascii="Calibri" w:hAnsi="Calibri" w:cs="Arial"/>
+                <w:i/>
+                <w:color w:val="5B9BD5" w:themeColor="accent5"/>
+                <w:sz w:val="16"/>
+                <w:szCs w:val="16"/>
+                <w:lang w:eastAsia="es-CL"/>
+              </w:rPr>
+              <w:t>-</w:t>
+            </w:r>
+            <w:r>
+              <w:rPr>
+                <w:rFonts w:ascii="Arial" w:hAnsi="Arial" w:cs="Arial"/>
+                <w:i/>
+                <w:color w:val="5B9BD5" w:themeColor="accent5"/>
+                <w:sz w:val="16"/>
+                <w:szCs w:val="16"/>
+              </w:rPr>
+              <w:t xml:space="preserve"> Kick Off</w:t>
+            </w:r>
+          </w:p>
+          <w:p>
+            <w:pPr>
+              <w:jc w:val="both"/>
+              <w:rPr>
+                <w:rFonts w:ascii="Arial" w:hAnsi="Arial" w:cs="Arial"/>
+                <w:i/>
+                <w:color w:val="5B9BD5" w:themeColor="accent5"/>
+                <w:sz w:val="16"/>
+                <w:szCs w:val="16"/>
+              </w:rPr>
+            </w:pPr>
+            <w:r>
+              <w:rPr>
+                <w:rFonts w:ascii="Arial" w:hAnsi="Arial" w:cs="Arial"/>
+                <w:i/>
+                <w:color w:val="5B9BD5" w:themeColor="accent5"/>
+                <w:sz w:val="16"/>
+                <w:szCs w:val="16"/>
+              </w:rPr>
+              <w:t>- Acta de constitución</w:t>
+            </w:r>
+          </w:p>
+          <w:p>
+            <w:pPr>
+              <w:jc w:val="both"/>
+              <w:rPr>
+                <w:rFonts w:ascii="Arial" w:hAnsi="Arial" w:cs="Arial"/>
+                <w:i/>
+                <w:color w:val="5B9BD5" w:themeColor="accent5"/>
+                <w:sz w:val="16"/>
+                <w:szCs w:val="16"/>
+              </w:rPr>
+            </w:pPr>
+            <w:r>
+              <w:rPr>
+                <w:rFonts w:ascii="Arial" w:hAnsi="Arial" w:cs="Arial"/>
+                <w:i/>
+                <w:color w:val="5B9BD5" w:themeColor="accent5"/>
+                <w:sz w:val="16"/>
+                <w:szCs w:val="16"/>
+              </w:rPr>
+              <w:t>- Mockups</w:t>
+            </w:r>
+          </w:p>
+          <w:p>
+            <w:pPr>
+              <w:jc w:val="both"/>
+              <w:rPr>
+                <w:rFonts w:ascii="Arial" w:hAnsi="Arial" w:cs="Arial"/>
+                <w:i/>
+                <w:color w:val="5B9BD5" w:themeColor="accent5"/>
+                <w:sz w:val="16"/>
+                <w:szCs w:val="16"/>
+              </w:rPr>
+            </w:pPr>
+            <w:r>
+              <w:rPr>
+                <w:rFonts w:ascii="Arial" w:hAnsi="Arial" w:cs="Arial"/>
+                <w:i/>
+                <w:color w:val="5B9BD5" w:themeColor="accent5"/>
+                <w:sz w:val="16"/>
+                <w:szCs w:val="16"/>
+              </w:rPr>
+              <w:t>- Toma de Requerimientos</w:t>
+            </w:r>
+          </w:p>
+          <w:p>
+            <w:pPr>
+              <w:jc w:val="both"/>
+              <w:rPr>
+                <w:rFonts w:ascii="Arial" w:hAnsi="Arial" w:cs="Arial"/>
+                <w:i/>
+                <w:color w:val="5B9BD5" w:themeColor="accent5"/>
+                <w:sz w:val="16"/>
+                <w:szCs w:val="16"/>
+              </w:rPr>
+            </w:pPr>
+            <w:r>
+              <w:rPr>
+                <w:rFonts w:ascii="Arial" w:hAnsi="Arial" w:cs="Arial"/>
+                <w:i/>
+                <w:color w:val="5B9BD5" w:themeColor="accent5"/>
+                <w:sz w:val="16"/>
+                <w:szCs w:val="16"/>
+              </w:rPr>
+              <w:t>- Diagramas</w:t>
+            </w:r>
+          </w:p>
+          <w:p>
+            <w:pPr>
+              <w:jc w:val="both"/>
+              <w:rPr>
+                <w:rFonts w:ascii="Arial" w:hAnsi="Arial" w:cs="Arial"/>
+                <w:i/>
+                <w:color w:val="5B9BD5" w:themeColor="accent5"/>
+                <w:sz w:val="16"/>
+                <w:szCs w:val="16"/>
+              </w:rPr>
+            </w:pPr>
+            <w:r>
+              <w:rPr>
+                <w:rFonts w:ascii="Arial" w:hAnsi="Arial" w:cs="Arial"/>
+                <w:i/>
+                <w:color w:val="5B9BD5" w:themeColor="accent5"/>
+                <w:sz w:val="16"/>
+                <w:szCs w:val="16"/>
+              </w:rPr>
+              <w:t>-EDT</w:t>
+            </w:r>
+          </w:p>
+          <w:p>
+            <w:pPr>
+              <w:jc w:val="both"/>
+              <w:rPr>
+                <w:rFonts w:ascii="Arial" w:hAnsi="Arial" w:cs="Arial"/>
+                <w:i/>
+                <w:color w:val="5B9BD5" w:themeColor="accent5"/>
+                <w:sz w:val="16"/>
+                <w:szCs w:val="16"/>
+              </w:rPr>
+            </w:pPr>
+            <w:r>
+              <w:rPr>
+                <w:rFonts w:ascii="Arial" w:hAnsi="Arial" w:cs="Arial"/>
+                <w:i/>
+                <w:color w:val="5B9BD5" w:themeColor="accent5"/>
+                <w:sz w:val="16"/>
+                <w:szCs w:val="16"/>
+              </w:rPr>
+              <w:t>- Cronograma</w:t>
+            </w:r>
+          </w:p>
+          <w:p>
+            <w:pPr>
+              <w:jc w:val="both"/>
+              <w:rPr>
+                <w:rFonts w:ascii="Arial" w:hAnsi="Arial" w:cs="Arial"/>
+                <w:i/>
+                <w:color w:val="5B9BD5" w:themeColor="accent5"/>
+                <w:sz w:val="16"/>
+                <w:szCs w:val="16"/>
+              </w:rPr>
+            </w:pPr>
+            <w:r>
+              <w:rPr>
+                <w:rFonts w:ascii="Arial" w:hAnsi="Arial" w:cs="Arial"/>
+                <w:i/>
+                <w:color w:val="5B9BD5" w:themeColor="accent5"/>
+                <w:sz w:val="16"/>
+                <w:szCs w:val="16"/>
+              </w:rPr>
+              <w:t>- Plan de gestión de Costos</w:t>
+            </w:r>
+          </w:p>
+          <w:p>
+            <w:pPr>
+              <w:jc w:val="both"/>
+              <w:rPr>
+                <w:rFonts w:ascii="Arial" w:hAnsi="Arial" w:cs="Arial"/>
+                <w:i/>
+                <w:color w:val="5B9BD5" w:themeColor="accent5"/>
+                <w:sz w:val="16"/>
+                <w:szCs w:val="16"/>
+              </w:rPr>
+            </w:pPr>
+            <w:r>
+              <w:rPr>
+                <w:rFonts w:ascii="Arial" w:hAnsi="Arial" w:cs="Arial"/>
+                <w:i/>
+                <w:color w:val="5B9BD5" w:themeColor="accent5"/>
+                <w:sz w:val="16"/>
+                <w:szCs w:val="16"/>
+              </w:rPr>
+              <w:t>- Gestión de Riesgos</w:t>
+            </w:r>
+          </w:p>
+          <w:p>
+            <w:pPr>
+              <w:jc w:val="both"/>
+              <w:rPr>
+                <w:rFonts w:ascii="Arial" w:hAnsi="Arial" w:cs="Arial"/>
+                <w:i/>
+                <w:color w:val="5B9BD5" w:themeColor="accent5"/>
+                <w:sz w:val="16"/>
+                <w:szCs w:val="16"/>
+              </w:rPr>
+            </w:pPr>
+            <w:r>
+              <w:rPr>
+                <w:rFonts w:ascii="Arial" w:hAnsi="Arial" w:cs="Arial"/>
+                <w:i/>
+                <w:color w:val="5B9BD5" w:themeColor="accent5"/>
+                <w:sz w:val="16"/>
+                <w:szCs w:val="16"/>
+              </w:rPr>
+              <w:t>- Captura de requerimientos</w:t>
+            </w:r>
+          </w:p>
+          <w:p>
+            <w:pPr>
+              <w:jc w:val="both"/>
+              <w:rPr>
+                <w:rFonts w:ascii="Arial" w:hAnsi="Arial" w:cs="Arial"/>
+                <w:i/>
+                <w:color w:val="5B9BD5" w:themeColor="accent5"/>
+                <w:sz w:val="16"/>
+                <w:szCs w:val="16"/>
+              </w:rPr>
+            </w:pPr>
+            <w:r>
+              <w:rPr>
+                <w:rFonts w:ascii="Arial" w:hAnsi="Arial" w:cs="Arial"/>
+                <w:i/>
+                <w:color w:val="5B9BD5" w:themeColor="accent5"/>
+                <w:sz w:val="16"/>
+                <w:szCs w:val="16"/>
+              </w:rPr>
+              <w:t>- Modelado de las Base De Datos</w:t>
+            </w:r>
+          </w:p>
+          <w:p>
+            <w:pPr>
+              <w:jc w:val="both"/>
+              <w:rPr>
+                <w:rFonts w:ascii="Arial" w:hAnsi="Arial" w:cs="Arial"/>
+                <w:i/>
+                <w:color w:val="5B9BD5" w:themeColor="accent5"/>
+                <w:sz w:val="16"/>
+                <w:szCs w:val="16"/>
+              </w:rPr>
+            </w:pPr>
+            <w:r>
+              <w:rPr>
+                <w:rFonts w:ascii="Arial" w:hAnsi="Arial" w:cs="Arial"/>
+                <w:i/>
+                <w:color w:val="5B9BD5" w:themeColor="accent5"/>
+                <w:sz w:val="16"/>
+                <w:szCs w:val="16"/>
+              </w:rPr>
+              <w:t>- Diseños de las arquitecturas</w:t>
+            </w:r>
+          </w:p>
+          <w:p>
+            <w:pPr>
+              <w:jc w:val="both"/>
+              <w:rPr>
+                <w:rFonts w:ascii="Arial" w:hAnsi="Arial" w:cs="Arial"/>
+                <w:i/>
+                <w:color w:val="5B9BD5" w:themeColor="accent5"/>
+                <w:sz w:val="16"/>
+                <w:szCs w:val="16"/>
+              </w:rPr>
+            </w:pPr>
+            <w:r>
+              <w:rPr>
+                <w:rFonts w:ascii="Arial" w:hAnsi="Arial" w:cs="Arial"/>
+                <w:i/>
+                <w:color w:val="5B9BD5" w:themeColor="accent5"/>
+                <w:sz w:val="16"/>
+                <w:szCs w:val="16"/>
+              </w:rPr>
+              <w:t>- Indagación de patrones de Diseño</w:t>
+            </w:r>
+          </w:p>
+          <w:p>
+            <w:pPr>
+              <w:jc w:val="both"/>
+              <w:rPr>
+                <w:rFonts w:ascii="Arial" w:hAnsi="Arial" w:cs="Arial"/>
+                <w:i/>
+                <w:color w:val="5B9BD5" w:themeColor="accent5"/>
+                <w:sz w:val="16"/>
+                <w:szCs w:val="16"/>
+              </w:rPr>
+            </w:pPr>
+            <w:r>
+              <w:rPr>
+                <w:rFonts w:ascii="Arial" w:hAnsi="Arial" w:cs="Arial"/>
+                <w:i/>
+                <w:color w:val="5B9BD5" w:themeColor="accent5"/>
+                <w:sz w:val="16"/>
+                <w:szCs w:val="16"/>
+              </w:rPr>
+              <w:t>- Plan de proyecto</w:t>
+            </w:r>
+          </w:p>
+          <w:p>
+            <w:pPr>
+              <w:jc w:val="both"/>
+              <w:rPr>
+                <w:rFonts w:ascii="Arial" w:hAnsi="Arial" w:cs="Arial"/>
+                <w:i/>
+                <w:color w:val="5B9BD5" w:themeColor="accent5"/>
+                <w:sz w:val="16"/>
+                <w:szCs w:val="16"/>
+              </w:rPr>
+            </w:pPr>
+            <w:r>
+              <w:rPr>
+                <w:rFonts w:ascii="Arial" w:hAnsi="Arial" w:cs="Arial"/>
+                <w:i/>
+                <w:color w:val="5B9BD5" w:themeColor="accent5"/>
+                <w:sz w:val="16"/>
+                <w:szCs w:val="16"/>
+              </w:rPr>
+              <w:t>- Cotización de precios</w:t>
+            </w:r>
+          </w:p>
+          <w:p>
+            <w:pPr>
+              <w:jc w:val="both"/>
+              <w:rPr>
+                <w:rFonts w:ascii="Arial" w:hAnsi="Arial" w:cs="Arial"/>
+                <w:i/>
+                <w:color w:val="5B9BD5" w:themeColor="accent5"/>
+                <w:sz w:val="16"/>
+                <w:szCs w:val="16"/>
+              </w:rPr>
+            </w:pPr>
+            <w:r>
+              <w:rPr>
+                <w:rFonts w:ascii="Arial" w:hAnsi="Arial" w:cs="Arial"/>
+                <w:i/>
+                <w:color w:val="5B9BD5" w:themeColor="accent5"/>
+                <w:sz w:val="16"/>
+                <w:szCs w:val="16"/>
+              </w:rPr>
+              <w:t xml:space="preserve">- Creación de </w:t>
+            </w:r>
+            <w:proofErr w:type="spellStart"/>
+            <w:r>
+              <w:rPr>
+                <w:rFonts w:ascii="Arial" w:hAnsi="Arial" w:cs="Arial"/>
+                <w:i/>
+                <w:color w:val="5B9BD5" w:themeColor="accent5"/>
+                <w:sz w:val="16"/>
+                <w:szCs w:val="16"/>
+              </w:rPr>
+              <w:t>login</w:t>
+            </w:r>
+            <w:proofErr w:type="spellEnd"/>
+            <w:r>
+              <w:rPr>
+                <w:rFonts w:ascii="Arial" w:hAnsi="Arial" w:cs="Arial"/>
+                <w:i/>
+                <w:color w:val="5B9BD5" w:themeColor="accent5"/>
+                <w:sz w:val="16"/>
+                <w:szCs w:val="16"/>
+              </w:rPr>
+              <w:t xml:space="preserve"> y registrar</w:t>
+            </w:r>
+          </w:p>
+          <w:p>
+            <w:pPr>
+              <w:jc w:val="both"/>
+              <w:rPr>
+                <w:rFonts w:ascii="Arial" w:hAnsi="Arial" w:cs="Arial"/>
+                <w:i/>
+                <w:color w:val="5B9BD5" w:themeColor="accent5"/>
+                <w:sz w:val="16"/>
+                <w:szCs w:val="16"/>
+              </w:rPr>
+            </w:pPr>
+            <w:r>
+              <w:rPr>
+                <w:rFonts w:ascii="Arial" w:hAnsi="Arial" w:cs="Arial"/>
+                <w:i/>
+                <w:color w:val="5B9BD5" w:themeColor="accent5"/>
+                <w:sz w:val="16"/>
+                <w:szCs w:val="16"/>
+              </w:rPr>
+              <w:lastRenderedPageBreak/>
+              <w:t>- Creación de escáner de cartas</w:t>
+            </w:r>
+          </w:p>
+          <w:p>
+            <w:pPr>
+              <w:jc w:val="both"/>
+              <w:rPr>
+                <w:rFonts w:ascii="Arial" w:hAnsi="Arial" w:cs="Arial"/>
+                <w:i/>
+                <w:color w:val="5B9BD5" w:themeColor="accent5"/>
+                <w:sz w:val="16"/>
+                <w:szCs w:val="16"/>
+              </w:rPr>
+            </w:pPr>
+            <w:r>
+              <w:rPr>
+                <w:rFonts w:ascii="Arial" w:hAnsi="Arial" w:cs="Arial"/>
+                <w:i/>
+                <w:color w:val="5B9BD5" w:themeColor="accent5"/>
+                <w:sz w:val="16"/>
+                <w:szCs w:val="16"/>
+              </w:rPr>
+              <w:t>- Creación de Inventario de cartas</w:t>
+            </w:r>
+          </w:p>
+          <w:p>
+            <w:pPr>
+              <w:jc w:val="both"/>
+              <w:rPr>
+                <w:rFonts w:ascii="Arial" w:hAnsi="Arial" w:cs="Arial"/>
+                <w:i/>
+                <w:color w:val="5B9BD5" w:themeColor="accent5"/>
+                <w:sz w:val="16"/>
+                <w:szCs w:val="16"/>
+              </w:rPr>
+            </w:pPr>
+            <w:r>
+              <w:rPr>
+                <w:rFonts w:ascii="Arial" w:hAnsi="Arial" w:cs="Arial"/>
+                <w:i/>
+                <w:color w:val="5B9BD5" w:themeColor="accent5"/>
+                <w:sz w:val="16"/>
+                <w:szCs w:val="16"/>
+              </w:rPr>
+              <w:t>- Creación de mercado</w:t>
+            </w:r>
+          </w:p>
+          <w:p>
+            <w:pPr>
+              <w:jc w:val="both"/>
+              <w:rPr>
+                <w:rFonts w:ascii="Arial" w:hAnsi="Arial" w:cs="Arial"/>
+                <w:i/>
+                <w:color w:val="5B9BD5" w:themeColor="accent5"/>
+                <w:sz w:val="16"/>
+                <w:szCs w:val="16"/>
+              </w:rPr>
+            </w:pPr>
+            <w:r>
+              <w:rPr>
+                <w:rFonts w:ascii="Arial" w:hAnsi="Arial" w:cs="Arial"/>
+                <w:i/>
+                <w:color w:val="5B9BD5" w:themeColor="accent5"/>
+                <w:sz w:val="16"/>
+                <w:szCs w:val="16"/>
+              </w:rPr>
+              <w:t>- Creación de Base De Datos</w:t>
+            </w:r>
+          </w:p>
+          <w:p>
+            <w:pPr>
+              <w:jc w:val="both"/>
+              <w:rPr>
+                <w:rFonts w:ascii="Arial" w:hAnsi="Arial" w:cs="Arial"/>
+                <w:i/>
+                <w:color w:val="5B9BD5" w:themeColor="accent5"/>
+                <w:sz w:val="16"/>
+                <w:szCs w:val="16"/>
+              </w:rPr>
+            </w:pPr>
+            <w:r>
+              <w:rPr>
+                <w:rFonts w:ascii="Arial" w:hAnsi="Arial" w:cs="Arial"/>
+                <w:i/>
+                <w:color w:val="5B9BD5" w:themeColor="accent5"/>
+                <w:sz w:val="16"/>
+                <w:szCs w:val="16"/>
+              </w:rPr>
+              <w:t>- Integración de componentes</w:t>
+            </w:r>
+          </w:p>
+          <w:p>
+            <w:pPr>
+              <w:jc w:val="both"/>
+              <w:rPr>
+                <w:rFonts w:ascii="Arial" w:hAnsi="Arial" w:cs="Arial"/>
+                <w:i/>
+                <w:color w:val="5B9BD5" w:themeColor="accent5"/>
+                <w:sz w:val="16"/>
+                <w:szCs w:val="16"/>
+              </w:rPr>
+            </w:pPr>
+            <w:r>
+              <w:rPr>
+                <w:rFonts w:ascii="Arial" w:hAnsi="Arial" w:cs="Arial"/>
+                <w:i/>
+                <w:color w:val="5B9BD5" w:themeColor="accent5"/>
+                <w:sz w:val="16"/>
+                <w:szCs w:val="16"/>
+              </w:rPr>
+              <w:t>- Pruebas automatizadas de Software</w:t>
+            </w:r>
+          </w:p>
+          <w:p>
+            <w:pPr>
+              <w:jc w:val="both"/>
+              <w:rPr>
                 <w:b/>
                 <w:sz w:val="18"/>
                 <w:szCs w:val="24"/>
@@ -1919,58 +2863,13 @@
             </w:pPr>
             <w:r>
               <w:rPr>
-                <w:rFonts w:ascii="Calibri" w:hAnsi="Calibri" w:cs="Arial"/>
-                <w:i/>
-                <w:color w:val="548DD4"/>
-                <w:sz w:val="18"/>
-                <w:szCs w:val="20"/>
-                <w:lang w:eastAsia="es-CL"/>
-              </w:rPr>
-              <w:t xml:space="preserve">Señala </w:t>
-            </w:r>
-            <w:r>
-              <w:rPr>
-                <w:rFonts w:ascii="Calibri" w:hAnsi="Calibri" w:cs="Arial"/>
-                <w:i/>
-                <w:color w:val="548DD4"/>
-                <w:sz w:val="18"/>
-                <w:szCs w:val="20"/>
-                <w:lang w:eastAsia="es-CL"/>
-              </w:rPr>
-              <w:t>la duración de</w:t>
-            </w:r>
-            <w:r>
-              <w:rPr>
-                <w:rFonts w:ascii="Calibri" w:hAnsi="Calibri" w:cs="Arial"/>
-                <w:i/>
-                <w:color w:val="548DD4"/>
-                <w:sz w:val="18"/>
-                <w:szCs w:val="20"/>
-                <w:lang w:eastAsia="es-CL"/>
-              </w:rPr>
-              <w:t xml:space="preserve"> cada </w:t>
-            </w:r>
-            <w:r>
-              <w:rPr>
-                <w:rFonts w:ascii="Calibri" w:hAnsi="Calibri" w:cs="Arial"/>
-                <w:i/>
-                <w:color w:val="548DD4"/>
-                <w:sz w:val="18"/>
-                <w:szCs w:val="20"/>
-                <w:lang w:eastAsia="es-CL"/>
-              </w:rPr>
-              <w:t>actividad</w:t>
-            </w:r>
-            <w:r>
-              <w:rPr>
-                <w:rFonts w:ascii="Calibri" w:hAnsi="Calibri" w:cs="Arial"/>
-                <w:i/>
-                <w:color w:val="548DD4"/>
-                <w:sz w:val="18"/>
-                <w:szCs w:val="20"/>
-                <w:lang w:eastAsia="es-CL"/>
-              </w:rPr>
-              <w:t xml:space="preserve">. </w:t>
+                <w:rFonts w:ascii="Arial" w:hAnsi="Arial" w:cs="Arial"/>
+                <w:i/>
+                <w:color w:val="5B9BD5" w:themeColor="accent5"/>
+                <w:sz w:val="16"/>
+                <w:szCs w:val="16"/>
+              </w:rPr>
+              <w:t>- Cierre formal de Proyecto</w:t>
             </w:r>
           </w:p>
         </w:tc>
@@ -1999,6 +2898,7 @@
                 <w:szCs w:val="20"/>
                 <w:lang w:eastAsia="es-CL"/>
               </w:rPr>
+              <w:lastRenderedPageBreak/>
               <w:t xml:space="preserve">Escribe el </w:t>
             </w:r>
             <w:r>
@@ -3311,7 +4211,7 @@
 </file>
 
 <file path=word/endnotes.xml><?xml version="1.0" encoding="utf-8"?>
-<w:endnotes xmlns:wpc="http://schemas.microsoft.com/office/word/2010/wordprocessingCanvas" xmlns:cx="http://schemas.microsoft.com/office/drawing/2014/chartex" xmlns:mc="http://schemas.openxmlformats.org/markup-compatibility/2006" xmlns:o="urn:schemas-microsoft-com:office:office" xmlns:r="http://schemas.openxmlformats.org/officeDocument/2006/relationships" xmlns:m="http://schemas.openxmlformats.org/officeDocument/2006/math" xmlns:v="urn:schemas-microsoft-com:vml" xmlns:wp14="http://schemas.microsoft.com/office/word/2010/wordprocessingDrawing" xmlns:wp="http://schemas.openxmlformats.org/drawingml/2006/wordprocessingDrawing" xmlns:w10="urn:schemas-microsoft-com:office:word" xmlns:w="http://schemas.openxmlformats.org/wordprocessingml/2006/main" xmlns:w14="http://schemas.microsoft.com/office/word/2010/wordml" xmlns:w15="http://schemas.microsoft.com/office/word/2012/wordml" xmlns:w16se="http://schemas.microsoft.com/office/word/2015/wordml/symex" xmlns:wpg="http://schemas.microsoft.com/office/word/2010/wordprocessingGroup" xmlns:wpi="http://schemas.microsoft.com/office/word/2010/wordprocessingInk" xmlns:wne="http://schemas.microsoft.com/office/word/2006/wordml" xmlns:wps="http://schemas.microsoft.com/office/word/2010/wordprocessingShape" mc:Ignorable="w14 w15 w16se wp14">
+<w:endnotes xmlns:wpc="http://schemas.microsoft.com/office/word/2010/wordprocessingCanvas" xmlns:cx="http://schemas.microsoft.com/office/drawing/2014/chartex" xmlns:cx1="http://schemas.microsoft.com/office/drawing/2015/9/8/chartex" xmlns:cx2="http://schemas.microsoft.com/office/drawing/2015/10/21/chartex" xmlns:cx3="http://schemas.microsoft.com/office/drawing/2016/5/9/chartex" xmlns:cx4="http://schemas.microsoft.com/office/drawing/2016/5/10/chartex" xmlns:cx5="http://schemas.microsoft.com/office/drawing/2016/5/11/chartex" xmlns:cx6="http://schemas.microsoft.com/office/drawing/2016/5/12/chartex" xmlns:cx7="http://schemas.microsoft.com/office/drawing/2016/5/13/chartex" xmlns:cx8="http://schemas.microsoft.com/office/drawing/2016/5/14/chartex" xmlns:mc="http://schemas.openxmlformats.org/markup-compatibility/2006" xmlns:aink="http://schemas.microsoft.com/office/drawing/2016/ink" xmlns:am3d="http://schemas.microsoft.com/office/drawing/2017/model3d" xmlns:o="urn:schemas-microsoft-com:office:office" xmlns:r="http://schemas.openxmlformats.org/officeDocument/2006/relationships" xmlns:m="http://schemas.openxmlformats.org/officeDocument/2006/math" xmlns:v="urn:schemas-microsoft-com:vml" xmlns:wp14="http://schemas.microsoft.com/office/word/2010/wordprocessingDrawing" xmlns:wp="http://schemas.openxmlformats.org/drawingml/2006/wordprocessingDrawing" xmlns:w10="urn:schemas-microsoft-com:office:word" xmlns:w="http://schemas.openxmlformats.org/wordprocessingml/2006/main" xmlns:w14="http://schemas.microsoft.com/office/word/2010/wordml" xmlns:w15="http://schemas.microsoft.com/office/word/2012/wordml" xmlns:w16cex="http://schemas.microsoft.com/office/word/2018/wordml/cex" xmlns:w16cid="http://schemas.microsoft.com/office/word/2016/wordml/cid" xmlns:w16="http://schemas.microsoft.com/office/word/2018/wordml" xmlns:w16sdtdh="http://schemas.microsoft.com/office/word/2020/wordml/sdtdatahash" xmlns:w16se="http://schemas.microsoft.com/office/word/2015/wordml/symex" xmlns:wpg="http://schemas.microsoft.com/office/word/2010/wordprocessingGroup" xmlns:wpi="http://schemas.microsoft.com/office/word/2010/wordprocessingInk" xmlns:wne="http://schemas.microsoft.com/office/word/2006/wordml" xmlns:wps="http://schemas.microsoft.com/office/word/2010/wordprocessingShape" mc:Ignorable="w14 w15 w16se w16cid w16 w16cex w16sdtdh wp14">
   <w:endnote w:type="separator" w:id="-1">
     <w:p>
       <w:pPr>
@@ -3336,7 +4236,7 @@
 </file>
 
 <file path=word/footnotes.xml><?xml version="1.0" encoding="utf-8"?>
-<w:footnotes xmlns:wpc="http://schemas.microsoft.com/office/word/2010/wordprocessingCanvas" xmlns:cx="http://schemas.microsoft.com/office/drawing/2014/chartex" xmlns:mc="http://schemas.openxmlformats.org/markup-compatibility/2006" xmlns:o="urn:schemas-microsoft-com:office:office" xmlns:r="http://schemas.openxmlformats.org/officeDocument/2006/relationships" xmlns:m="http://schemas.openxmlformats.org/officeDocument/2006/math" xmlns:v="urn:schemas-microsoft-com:vml" xmlns:wp14="http://schemas.microsoft.com/office/word/2010/wordprocessingDrawing" xmlns:wp="http://schemas.openxmlformats.org/drawingml/2006/wordprocessingDrawing" xmlns:w10="urn:schemas-microsoft-com:office:word" xmlns:w="http://schemas.openxmlformats.org/wordprocessingml/2006/main" xmlns:w14="http://schemas.microsoft.com/office/word/2010/wordml" xmlns:w15="http://schemas.microsoft.com/office/word/2012/wordml" xmlns:w16se="http://schemas.microsoft.com/office/word/2015/wordml/symex" xmlns:wpg="http://schemas.microsoft.com/office/word/2010/wordprocessingGroup" xmlns:wpi="http://schemas.microsoft.com/office/word/2010/wordprocessingInk" xmlns:wne="http://schemas.microsoft.com/office/word/2006/wordml" xmlns:wps="http://schemas.microsoft.com/office/word/2010/wordprocessingShape" mc:Ignorable="w14 w15 w16se wp14">
+<w:footnotes xmlns:wpc="http://schemas.microsoft.com/office/word/2010/wordprocessingCanvas" xmlns:cx="http://schemas.microsoft.com/office/drawing/2014/chartex" xmlns:cx1="http://schemas.microsoft.com/office/drawing/2015/9/8/chartex" xmlns:cx2="http://schemas.microsoft.com/office/drawing/2015/10/21/chartex" xmlns:cx3="http://schemas.microsoft.com/office/drawing/2016/5/9/chartex" xmlns:cx4="http://schemas.microsoft.com/office/drawing/2016/5/10/chartex" xmlns:cx5="http://schemas.microsoft.com/office/drawing/2016/5/11/chartex" xmlns:cx6="http://schemas.microsoft.com/office/drawing/2016/5/12/chartex" xmlns:cx7="http://schemas.microsoft.com/office/drawing/2016/5/13/chartex" xmlns:cx8="http://schemas.microsoft.com/office/drawing/2016/5/14/chartex" xmlns:mc="http://schemas.openxmlformats.org/markup-compatibility/2006" xmlns:aink="http://schemas.microsoft.com/office/drawing/2016/ink" xmlns:am3d="http://schemas.microsoft.com/office/drawing/2017/model3d" xmlns:o="urn:schemas-microsoft-com:office:office" xmlns:r="http://schemas.openxmlformats.org/officeDocument/2006/relationships" xmlns:m="http://schemas.openxmlformats.org/officeDocument/2006/math" xmlns:v="urn:schemas-microsoft-com:vml" xmlns:wp14="http://schemas.microsoft.com/office/word/2010/wordprocessingDrawing" xmlns:wp="http://schemas.openxmlformats.org/drawingml/2006/wordprocessingDrawing" xmlns:w10="urn:schemas-microsoft-com:office:word" xmlns:w="http://schemas.openxmlformats.org/wordprocessingml/2006/main" xmlns:w14="http://schemas.microsoft.com/office/word/2010/wordml" xmlns:w15="http://schemas.microsoft.com/office/word/2012/wordml" xmlns:w16cex="http://schemas.microsoft.com/office/word/2018/wordml/cex" xmlns:w16cid="http://schemas.microsoft.com/office/word/2016/wordml/cid" xmlns:w16="http://schemas.microsoft.com/office/word/2018/wordml" xmlns:w16sdtdh="http://schemas.microsoft.com/office/word/2020/wordml/sdtdatahash" xmlns:w16se="http://schemas.microsoft.com/office/word/2015/wordml/symex" xmlns:wpg="http://schemas.microsoft.com/office/word/2010/wordprocessingGroup" xmlns:wpi="http://schemas.microsoft.com/office/word/2010/wordprocessingInk" xmlns:wne="http://schemas.microsoft.com/office/word/2006/wordml" xmlns:wps="http://schemas.microsoft.com/office/word/2010/wordprocessingShape" mc:Ignorable="w14 w15 w16se w16cid w16 w16cex w16sdtdh wp14">
   <w:footnote w:type="separator" w:id="-1">
     <w:p>
       <w:pPr>
@@ -3419,7 +4319,7 @@
 </file>
 
 <file path=word/header1.xml><?xml version="1.0" encoding="utf-8"?>
-<w:hdr xmlns:wpc="http://schemas.microsoft.com/office/word/2010/wordprocessingCanvas" xmlns:cx="http://schemas.microsoft.com/office/drawing/2014/chartex" xmlns:mc="http://schemas.openxmlformats.org/markup-compatibility/2006" xmlns:o="urn:schemas-microsoft-com:office:office" xmlns:r="http://schemas.openxmlformats.org/officeDocument/2006/relationships" xmlns:m="http://schemas.openxmlformats.org/officeDocument/2006/math" xmlns:v="urn:schemas-microsoft-com:vml" xmlns:wp14="http://schemas.microsoft.com/office/word/2010/wordprocessingDrawing" xmlns:wp="http://schemas.openxmlformats.org/drawingml/2006/wordprocessingDrawing" xmlns:w10="urn:schemas-microsoft-com:office:word" xmlns:w="http://schemas.openxmlformats.org/wordprocessingml/2006/main" xmlns:w14="http://schemas.microsoft.com/office/word/2010/wordml" xmlns:w15="http://schemas.microsoft.com/office/word/2012/wordml" xmlns:w16se="http://schemas.microsoft.com/office/word/2015/wordml/symex" xmlns:wpg="http://schemas.microsoft.com/office/word/2010/wordprocessingGroup" xmlns:wpi="http://schemas.microsoft.com/office/word/2010/wordprocessingInk" xmlns:wne="http://schemas.microsoft.com/office/word/2006/wordml" xmlns:wps="http://schemas.microsoft.com/office/word/2010/wordprocessingShape" mc:Ignorable="w14 w15 w16se wp14">
+<w:hdr xmlns:wpc="http://schemas.microsoft.com/office/word/2010/wordprocessingCanvas" xmlns:cx="http://schemas.microsoft.com/office/drawing/2014/chartex" xmlns:cx1="http://schemas.microsoft.com/office/drawing/2015/9/8/chartex" xmlns:cx2="http://schemas.microsoft.com/office/drawing/2015/10/21/chartex" xmlns:cx3="http://schemas.microsoft.com/office/drawing/2016/5/9/chartex" xmlns:cx4="http://schemas.microsoft.com/office/drawing/2016/5/10/chartex" xmlns:cx5="http://schemas.microsoft.com/office/drawing/2016/5/11/chartex" xmlns:cx6="http://schemas.microsoft.com/office/drawing/2016/5/12/chartex" xmlns:cx7="http://schemas.microsoft.com/office/drawing/2016/5/13/chartex" xmlns:cx8="http://schemas.microsoft.com/office/drawing/2016/5/14/chartex" xmlns:mc="http://schemas.openxmlformats.org/markup-compatibility/2006" xmlns:aink="http://schemas.microsoft.com/office/drawing/2016/ink" xmlns:am3d="http://schemas.microsoft.com/office/drawing/2017/model3d" xmlns:o="urn:schemas-microsoft-com:office:office" xmlns:r="http://schemas.openxmlformats.org/officeDocument/2006/relationships" xmlns:m="http://schemas.openxmlformats.org/officeDocument/2006/math" xmlns:v="urn:schemas-microsoft-com:vml" xmlns:wp14="http://schemas.microsoft.com/office/word/2010/wordprocessingDrawing" xmlns:wp="http://schemas.openxmlformats.org/drawingml/2006/wordprocessingDrawing" xmlns:w10="urn:schemas-microsoft-com:office:word" xmlns:w="http://schemas.openxmlformats.org/wordprocessingml/2006/main" xmlns:w14="http://schemas.microsoft.com/office/word/2010/wordml" xmlns:w15="http://schemas.microsoft.com/office/word/2012/wordml" xmlns:w16cex="http://schemas.microsoft.com/office/word/2018/wordml/cex" xmlns:w16cid="http://schemas.microsoft.com/office/word/2016/wordml/cid" xmlns:w16="http://schemas.microsoft.com/office/word/2018/wordml" xmlns:w16sdtdh="http://schemas.microsoft.com/office/word/2020/wordml/sdtdatahash" xmlns:w16se="http://schemas.microsoft.com/office/word/2015/wordml/symex" xmlns:wpg="http://schemas.microsoft.com/office/word/2010/wordprocessingGroup" xmlns:wpi="http://schemas.microsoft.com/office/word/2010/wordprocessingInk" xmlns:wne="http://schemas.microsoft.com/office/word/2006/wordml" xmlns:wps="http://schemas.microsoft.com/office/word/2010/wordprocessingShape" mc:Ignorable="w14 w15 w16se w16cid w16 w16cex w16sdtdh wp14">
   <w:tbl>
     <w:tblPr>
       <w:tblStyle w:val="Tablaconcuadrcula1"/>
@@ -3644,7 +4544,7 @@
 </file>
 
 <file path=word/numbering.xml><?xml version="1.0" encoding="utf-8"?>
-<w:numbering xmlns:wpc="http://schemas.microsoft.com/office/word/2010/wordprocessingCanvas" xmlns:cx="http://schemas.microsoft.com/office/drawing/2014/chartex" xmlns:mc="http://schemas.openxmlformats.org/markup-compatibility/2006" xmlns:o="urn:schemas-microsoft-com:office:office" xmlns:r="http://schemas.openxmlformats.org/officeDocument/2006/relationships" xmlns:m="http://schemas.openxmlformats.org/officeDocument/2006/math" xmlns:v="urn:schemas-microsoft-com:vml" xmlns:wp14="http://schemas.microsoft.com/office/word/2010/wordprocessingDrawing" xmlns:wp="http://schemas.openxmlformats.org/drawingml/2006/wordprocessingDrawing" xmlns:w10="urn:schemas-microsoft-com:office:word" xmlns:w="http://schemas.openxmlformats.org/wordprocessingml/2006/main" xmlns:w14="http://schemas.microsoft.com/office/word/2010/wordml" xmlns:w15="http://schemas.microsoft.com/office/word/2012/wordml" xmlns:w16se="http://schemas.microsoft.com/office/word/2015/wordml/symex" xmlns:wpg="http://schemas.microsoft.com/office/word/2010/wordprocessingGroup" xmlns:wpi="http://schemas.microsoft.com/office/word/2010/wordprocessingInk" xmlns:wne="http://schemas.microsoft.com/office/word/2006/wordml" xmlns:wps="http://schemas.microsoft.com/office/word/2010/wordprocessingShape" mc:Ignorable="w14 w15 w16se wp14">
+<w:numbering xmlns:wpc="http://schemas.microsoft.com/office/word/2010/wordprocessingCanvas" xmlns:cx="http://schemas.microsoft.com/office/drawing/2014/chartex" xmlns:cx1="http://schemas.microsoft.com/office/drawing/2015/9/8/chartex" xmlns:cx2="http://schemas.microsoft.com/office/drawing/2015/10/21/chartex" xmlns:cx3="http://schemas.microsoft.com/office/drawing/2016/5/9/chartex" xmlns:cx4="http://schemas.microsoft.com/office/drawing/2016/5/10/chartex" xmlns:cx5="http://schemas.microsoft.com/office/drawing/2016/5/11/chartex" xmlns:cx6="http://schemas.microsoft.com/office/drawing/2016/5/12/chartex" xmlns:cx7="http://schemas.microsoft.com/office/drawing/2016/5/13/chartex" xmlns:cx8="http://schemas.microsoft.com/office/drawing/2016/5/14/chartex" xmlns:mc="http://schemas.openxmlformats.org/markup-compatibility/2006" xmlns:aink="http://schemas.microsoft.com/office/drawing/2016/ink" xmlns:am3d="http://schemas.microsoft.com/office/drawing/2017/model3d" xmlns:o="urn:schemas-microsoft-com:office:office" xmlns:r="http://schemas.openxmlformats.org/officeDocument/2006/relationships" xmlns:m="http://schemas.openxmlformats.org/officeDocument/2006/math" xmlns:v="urn:schemas-microsoft-com:vml" xmlns:wp14="http://schemas.microsoft.com/office/word/2010/wordprocessingDrawing" xmlns:wp="http://schemas.openxmlformats.org/drawingml/2006/wordprocessingDrawing" xmlns:w10="urn:schemas-microsoft-com:office:word" xmlns:w="http://schemas.openxmlformats.org/wordprocessingml/2006/main" xmlns:w14="http://schemas.microsoft.com/office/word/2010/wordml" xmlns:w15="http://schemas.microsoft.com/office/word/2012/wordml" xmlns:w16cex="http://schemas.microsoft.com/office/word/2018/wordml/cex" xmlns:w16cid="http://schemas.microsoft.com/office/word/2016/wordml/cid" xmlns:w16="http://schemas.microsoft.com/office/word/2018/wordml" xmlns:w16sdtdh="http://schemas.microsoft.com/office/word/2020/wordml/sdtdatahash" xmlns:w16se="http://schemas.microsoft.com/office/word/2015/wordml/symex" xmlns:wpg="http://schemas.microsoft.com/office/word/2010/wordprocessingGroup" xmlns:wpi="http://schemas.microsoft.com/office/word/2010/wordprocessingInk" xmlns:wne="http://schemas.microsoft.com/office/word/2006/wordml" xmlns:wps="http://schemas.microsoft.com/office/word/2010/wordprocessingShape" mc:Ignorable="w14 w15 w16se w16cid w16 w16cex w16sdtdh wp14">
   <w:abstractNum w:abstractNumId="0" w15:restartNumberingAfterBreak="0">
     <w:nsid w:val="2FFD4C7F"/>
     <w:multiLevelType w:val="multilevel"/>
@@ -3773,7 +4673,7 @@
 </file>
 
 <file path=word/styles.xml><?xml version="1.0" encoding="utf-8"?>
-<w:styles xmlns:mc="http://schemas.openxmlformats.org/markup-compatibility/2006" xmlns:r="http://schemas.openxmlformats.org/officeDocument/2006/relationships" xmlns:w="http://schemas.openxmlformats.org/wordprocessingml/2006/main" xmlns:w14="http://schemas.microsoft.com/office/word/2010/wordml" xmlns:w15="http://schemas.microsoft.com/office/word/2012/wordml" xmlns:w16se="http://schemas.microsoft.com/office/word/2015/wordml/symex" mc:Ignorable="w14 w15 w16se">
+<w:styles xmlns:mc="http://schemas.openxmlformats.org/markup-compatibility/2006" xmlns:r="http://schemas.openxmlformats.org/officeDocument/2006/relationships" xmlns:w="http://schemas.openxmlformats.org/wordprocessingml/2006/main" xmlns:w14="http://schemas.microsoft.com/office/word/2010/wordml" xmlns:w15="http://schemas.microsoft.com/office/word/2012/wordml" xmlns:w16cex="http://schemas.microsoft.com/office/word/2018/wordml/cex" xmlns:w16cid="http://schemas.microsoft.com/office/word/2016/wordml/cid" xmlns:w16="http://schemas.microsoft.com/office/word/2018/wordml" xmlns:w16sdtdh="http://schemas.microsoft.com/office/word/2020/wordml/sdtdatahash" xmlns:w16se="http://schemas.microsoft.com/office/word/2015/wordml/symex" mc:Ignorable="w14 w15 w16se w16cid w16 w16cex w16sdtdh">
   <w:docDefaults>
     <w:rPrDefault>
       <w:rPr>
@@ -3785,7 +4685,7 @@
     </w:rPrDefault>
     <w:pPrDefault/>
   </w:docDefaults>
-  <w:latentStyles w:defLockedState="0" w:defUIPriority="99" w:defSemiHidden="0" w:defUnhideWhenUsed="0" w:defQFormat="0" w:count="371">
+  <w:latentStyles w:defLockedState="0" w:defUIPriority="99" w:defSemiHidden="0" w:defUnhideWhenUsed="0" w:defQFormat="0" w:count="376">
     <w:lsdException w:name="Normal" w:uiPriority="0" w:qFormat="1"/>
     <w:lsdException w:name="heading 1" w:uiPriority="9" w:qFormat="1"/>
     <w:lsdException w:name="heading 2" w:semiHidden="1" w:uiPriority="9" w:unhideWhenUsed="1" w:qFormat="1"/>
@@ -3891,7 +4791,6 @@
     <w:lsdException w:name="HTML Sample" w:semiHidden="1" w:unhideWhenUsed="1"/>
     <w:lsdException w:name="HTML Typewriter" w:semiHidden="1" w:unhideWhenUsed="1"/>
     <w:lsdException w:name="HTML Variable" w:semiHidden="1" w:unhideWhenUsed="1"/>
-    <w:lsdException w:name="Normal Table" w:semiHidden="1" w:unhideWhenUsed="1"/>
     <w:lsdException w:name="annotation subject" w:semiHidden="1" w:unhideWhenUsed="1"/>
     <w:lsdException w:name="No List" w:semiHidden="1" w:unhideWhenUsed="1"/>
     <w:lsdException w:name="Outline List 1" w:semiHidden="1" w:unhideWhenUsed="1"/>
@@ -3934,11 +4833,8 @@
     <w:lsdException w:name="Table Contemporary" w:semiHidden="1" w:unhideWhenUsed="1"/>
     <w:lsdException w:name="Table Elegant" w:semiHidden="1" w:unhideWhenUsed="1"/>
     <w:lsdException w:name="Table Professional" w:semiHidden="1" w:unhideWhenUsed="1"/>
-    <w:lsdException w:name="Table Subtle 1" w:semiHidden="1" w:unhideWhenUsed="1"/>
     <w:lsdException w:name="Table Subtle 2" w:semiHidden="1" w:unhideWhenUsed="1"/>
     <w:lsdException w:name="Table Web 1" w:semiHidden="1" w:unhideWhenUsed="1"/>
-    <w:lsdException w:name="Table Web 2" w:semiHidden="1" w:unhideWhenUsed="1"/>
-    <w:lsdException w:name="Table Web 3" w:semiHidden="1" w:unhideWhenUsed="1"/>
     <w:lsdException w:name="Balloon Text" w:semiHidden="1" w:unhideWhenUsed="1"/>
     <w:lsdException w:name="Table Grid" w:uiPriority="39"/>
     <w:lsdException w:name="Table Theme" w:semiHidden="1" w:unhideWhenUsed="1"/>
@@ -4157,6 +5053,11 @@
     <w:lsdException w:name="List Table 5 Dark Accent 6" w:uiPriority="50"/>
     <w:lsdException w:name="List Table 6 Colorful Accent 6" w:uiPriority="51"/>
     <w:lsdException w:name="List Table 7 Colorful Accent 6" w:uiPriority="52"/>
+    <w:lsdException w:name="Mention" w:semiHidden="1" w:unhideWhenUsed="1"/>
+    <w:lsdException w:name="Smart Hyperlink" w:semiHidden="1" w:unhideWhenUsed="1"/>
+    <w:lsdException w:name="Hashtag" w:semiHidden="1" w:unhideWhenUsed="1"/>
+    <w:lsdException w:name="Unresolved Mention" w:semiHidden="1" w:unhideWhenUsed="1"/>
+    <w:lsdException w:name="Smart Link" w:semiHidden="1" w:unhideWhenUsed="1"/>
   </w:latentStyles>
   <w:style w:type="paragraph" w:default="1" w:styleId="Normal">
     <w:name w:val="Normal"/>
@@ -4759,9 +5660,12 @@
 </file>
 
 <file path=customXml/item1.xml><?xml version="1.0" encoding="utf-8"?>
-<p:properties xmlns:p="http://schemas.microsoft.com/office/2006/metadata/properties" xmlns:xsi="http://www.w3.org/2001/XMLSchema-instance" xmlns:pc="http://schemas.microsoft.com/office/infopath/2007/PartnerControls">
-  <documentManagement/>
-</p:properties>
+<?mso-contentType ?>
+<FormTemplates xmlns="http://schemas.microsoft.com/sharepoint/v3/contenttype/forms">
+  <Display>DocumentLibraryForm</Display>
+  <Edit>DocumentLibraryForm</Edit>
+  <New>DocumentLibraryForm</New>
+</FormTemplates>
 </file>
 
 <file path=customXml/item2.xml><?xml version="1.0" encoding="utf-8"?>
@@ -4897,26 +5801,15 @@
 </file>
 
 <file path=customXml/item3.xml><?xml version="1.0" encoding="utf-8"?>
-<?mso-contentType ?>
-<FormTemplates xmlns="http://schemas.microsoft.com/sharepoint/v3/contenttype/forms">
-  <Display>DocumentLibraryForm</Display>
-  <Edit>DocumentLibraryForm</Edit>
-  <New>DocumentLibraryForm</New>
-</FormTemplates>
+<p:properties xmlns:p="http://schemas.microsoft.com/office/2006/metadata/properties" xmlns:xsi="http://www.w3.org/2001/XMLSchema-instance" xmlns:pc="http://schemas.microsoft.com/office/infopath/2007/PartnerControls">
+  <documentManagement/>
+</p:properties>
 </file>
 
 <file path=customXml/itemProps1.xml><?xml version="1.0" encoding="utf-8"?>
-<ds:datastoreItem xmlns:ds="http://schemas.openxmlformats.org/officeDocument/2006/customXml" ds:itemID="{46CA5683-AF87-4E40-B841-2E23A3B52406}">
+<ds:datastoreItem xmlns:ds="http://schemas.openxmlformats.org/officeDocument/2006/customXml" ds:itemID="{D51C61E4-DB75-4684-AD25-71F546404E96}">
   <ds:schemaRefs>
-    <ds:schemaRef ds:uri="http://purl.org/dc/terms/"/>
-    <ds:schemaRef ds:uri="http://purl.org/dc/elements/1.1/"/>
-    <ds:schemaRef ds:uri="http://schemas.openxmlformats.org/package/2006/metadata/core-properties"/>
-    <ds:schemaRef ds:uri="http://www.w3.org/XML/1998/namespace"/>
-    <ds:schemaRef ds:uri="http://schemas.microsoft.com/office/2006/metadata/properties"/>
-    <ds:schemaRef ds:uri="http://schemas.microsoft.com/office/2006/documentManagement/types"/>
-    <ds:schemaRef ds:uri="http://purl.org/dc/dcmitype/"/>
-    <ds:schemaRef ds:uri="http://schemas.microsoft.com/office/infopath/2007/PartnerControls"/>
-    <ds:schemaRef ds:uri="126e8a1c-9ea9-435a-ac89-d06c80d62e30"/>
+    <ds:schemaRef ds:uri="http://schemas.microsoft.com/sharepoint/v3/contenttype/forms"/>
   </ds:schemaRefs>
 </ds:datastoreItem>
 </file>
@@ -4940,9 +5833,10 @@
 </file>
 
 <file path=customXml/itemProps3.xml><?xml version="1.0" encoding="utf-8"?>
-<ds:datastoreItem xmlns:ds="http://schemas.openxmlformats.org/officeDocument/2006/customXml" ds:itemID="{D51C61E4-DB75-4684-AD25-71F546404E96}">
+<ds:datastoreItem xmlns:ds="http://schemas.openxmlformats.org/officeDocument/2006/customXml" ds:itemID="{46CA5683-AF87-4E40-B841-2E23A3B52406}">
   <ds:schemaRefs>
-    <ds:schemaRef ds:uri="http://schemas.microsoft.com/sharepoint/v3/contenttype/forms"/>
+    <ds:schemaRef ds:uri="http://schemas.microsoft.com/office/2006/metadata/properties"/>
+    <ds:schemaRef ds:uri="http://schemas.microsoft.com/office/infopath/2007/PartnerControls"/>
   </ds:schemaRefs>
 </ds:datastoreItem>
 </file>
</xml_diff>